<commit_message>
Added the IALA template to the md to docx script.
</commit_message>
<xml_diff>
--- a/output/technical_specification_of_vdes.docx
+++ b/output/technical_specification_of_vdes.docx
@@ -440,20 +440,42 @@
         <w:pStyle w:val="FirstParagraph"/>
       </w:pPr>
       <w:r>
-        <w:t xml:space="preserve">The system concept, including VDES functions and frequency usage are illustrated pictorially in Figure 2 (full system). Please note – SAT Up is received only by Satellite.</w:t>
-      </w:r>
-    </w:p>
-    <w:p>
-      <w:pPr>
-        <w:pStyle w:val="Heading2"/>
-      </w:pPr>
-      <w:bookmarkStart w:id="29" w:name="vdes-functions-and-frequency-use---full-system"/>
+        <w:t xml:space="preserve">The system concept, including VDES functions and frequency usage are illustrated pictorially in Figure</w:t>
+      </w:r>
+      <w:r>
+        <w:t xml:space="preserve"> </w:t>
+      </w:r>
+      <w:hyperlink w:anchor="fig:VDES_functions_and_frequency_use">
+        <w:r>
+          <w:rPr>
+            <w:rStyle w:val="Hyperlink"/>
+          </w:rPr>
+          <w:t xml:space="preserve">2</w:t>
+        </w:r>
+      </w:hyperlink>
+      <w:r>
+        <w:t xml:space="preserve"> </w:t>
+      </w:r>
+      <w:r>
+        <w:t xml:space="preserve">(full system). Please note – SAT Up is received only by Satellite.</w:t>
+      </w:r>
+    </w:p>
+    <w:p>
+      <w:bookmarkStart w:id="0" w:name="fig:VDES_functions_and_frequency_use"/>
+      <w:r>
+        <w:t/>
+      </w:r>
+    </w:p>
+    <w:p>
+      <w:pPr>
+        <w:pStyle w:val="CaptionedFigure"/>
+      </w:pPr>
       <w:r>
         <w:drawing>
           <wp:inline>
-            <wp:extent cx="5334000" cy="3675761"/>
+            <wp:extent cx="6477000" cy="4463424"/>
             <wp:effectExtent b="0" l="0" r="0" t="0"/>
-            <wp:docPr descr="VDES functions and frequency use - full system" title="" id="1" name="Picture"/>
+            <wp:docPr descr="Figure 2: VDES functions and frequency use - full system" title="" id="1" name="Picture"/>
             <a:graphic>
               <a:graphicData uri="http://schemas.openxmlformats.org/drawingml/2006/picture">
                 <pic:pic>
@@ -472,7 +494,7 @@
                   <pic:spPr bwMode="auto">
                     <a:xfrm>
                       <a:off x="0" y="0"/>
-                      <a:ext cx="5334000" cy="3675761"/>
+                      <a:ext cx="6477000" cy="4463424"/>
                     </a:xfrm>
                     <a:prstGeom prst="rect">
                       <a:avLst/>
@@ -490,6 +512,24 @@
           </wp:inline>
         </w:drawing>
       </w:r>
+    </w:p>
+    <w:p>
+      <w:pPr>
+        <w:pStyle w:val="ImageCaption"/>
+      </w:pPr>
+      <w:r>
+        <w:t xml:space="preserve">Figure 2: VDES functions and frequency use - full system</w:t>
+      </w:r>
+    </w:p>
+    <w:bookmarkEnd w:id="0"/>
+    <w:p>
+      <w:pPr>
+        <w:pStyle w:val="Heading1"/>
+      </w:pPr>
+      <w:bookmarkStart w:id="29" w:name="vdes-channel-usage-in-accordance-with-itu-rr-appendix-18"/>
+      <w:r>
+        <w:t xml:space="preserve">VDES Channel Usage in Accordance with ITU RR Appendix 18</w:t>
+      </w:r>
       <w:bookmarkEnd w:id="29"/>
     </w:p>
     <w:p>
@@ -497,39 +537,18 @@
         <w:pStyle w:val="FirstParagraph"/>
       </w:pPr>
       <w:r>
-        <w:rPr>
-          <w:i/>
-        </w:rPr>
-        <w:t xml:space="preserve">VDES functions and frequency use - full system</w:t>
-      </w:r>
-    </w:p>
-    <w:p>
-      <w:pPr>
-        <w:pStyle w:val="Heading1"/>
-      </w:pPr>
-      <w:bookmarkStart w:id="30" w:name="vdes-channel-usage-in-accordance-with-itu-rr-appendix-18"/>
-      <w:r>
-        <w:t xml:space="preserve">VDES Channel Usage in Accordance with ITU RR Appendix 18</w:t>
+        <w:t xml:space="preserve">This section provides information on channel usage between terrestrial stations and between satellite and terrestrial stations.</w:t>
+      </w:r>
+    </w:p>
+    <w:p>
+      <w:pPr>
+        <w:pStyle w:val="Heading2"/>
+      </w:pPr>
+      <w:bookmarkStart w:id="30" w:name="vdes-data-exchange-between-terrestrial-stations"/>
+      <w:r>
+        <w:t xml:space="preserve">VDES: Data Exchange between Terrestrial Stations</w:t>
       </w:r>
       <w:bookmarkEnd w:id="30"/>
-    </w:p>
-    <w:p>
-      <w:pPr>
-        <w:pStyle w:val="FirstParagraph"/>
-      </w:pPr>
-      <w:r>
-        <w:t xml:space="preserve">This section provides information on channel usage between terrestrial stations and between satellite and terrestrial stations.</w:t>
-      </w:r>
-    </w:p>
-    <w:p>
-      <w:pPr>
-        <w:pStyle w:val="Heading2"/>
-      </w:pPr>
-      <w:bookmarkStart w:id="31" w:name="vdes-data-exchange-between-terrestrial-stations"/>
-      <w:r>
-        <w:t xml:space="preserve">VDES: Data Exchange between Terrestrial Stations</w:t>
-      </w:r>
-      <w:bookmarkEnd w:id="31"/>
     </w:p>
     <w:p>
       <w:pPr>
@@ -579,11 +598,11 @@
       <w:pPr>
         <w:pStyle w:val="Heading2"/>
       </w:pPr>
-      <w:bookmarkStart w:id="32" w:name="vdes-data-exchange-between-satellites-and-terrestrial-stations"/>
+      <w:bookmarkStart w:id="31" w:name="vdes-data-exchange-between-satellites-and-terrestrial-stations"/>
       <w:r>
         <w:t xml:space="preserve">VDES: Data Exchange between Satellites and Terrestrial Stations</w:t>
       </w:r>
-      <w:bookmarkEnd w:id="32"/>
+      <w:bookmarkEnd w:id="31"/>
     </w:p>
     <w:p>
       <w:pPr>
@@ -633,11 +652,11 @@
       <w:pPr>
         <w:pStyle w:val="Heading1"/>
       </w:pPr>
-      <w:bookmarkStart w:id="33" w:name="identification"/>
+      <w:bookmarkStart w:id="32" w:name="identification"/>
       <w:r>
         <w:t xml:space="preserve">Identification</w:t>
       </w:r>
-      <w:bookmarkEnd w:id="33"/>
+      <w:bookmarkEnd w:id="32"/>
     </w:p>
     <w:p>
       <w:pPr>
@@ -673,11 +692,11 @@
       <w:pPr>
         <w:pStyle w:val="Heading1"/>
       </w:pPr>
-      <w:bookmarkStart w:id="34" w:name="presentation-interface-protocol"/>
+      <w:bookmarkStart w:id="33" w:name="presentation-interface-protocol"/>
       <w:r>
         <w:t xml:space="preserve">Presentation Interface Protocol</w:t>
       </w:r>
-      <w:bookmarkEnd w:id="34"/>
+      <w:bookmarkEnd w:id="33"/>
     </w:p>
     <w:p>
       <w:pPr>
@@ -715,10 +734,28 @@
       <w:pPr>
         <w:pStyle w:val="Heading1"/>
       </w:pPr>
-      <w:bookmarkStart w:id="35" w:name="technical-characteristics"/>
+      <w:bookmarkStart w:id="34" w:name="technical-characteristics"/>
       <w:r>
         <w:t xml:space="preserve">Technical Characteristics</w:t>
       </w:r>
+      <w:bookmarkEnd w:id="34"/>
+    </w:p>
+    <w:p>
+      <w:pPr>
+        <w:pStyle w:val="FirstParagraph"/>
+      </w:pPr>
+      <w:r>
+        <w:t xml:space="preserve">A general overview of the technical aspects of VDES is provided in IALA Guideline 1117. This section provides more detailed technical characteristics.</w:t>
+      </w:r>
+    </w:p>
+    <w:p>
+      <w:pPr>
+        <w:pStyle w:val="Heading2"/>
+      </w:pPr>
+      <w:bookmarkStart w:id="35" w:name="shipborne-vdes-receivers-are-protected"/>
+      <w:r>
+        <w:t xml:space="preserve">Shipborne VDES Receivers are Protected</w:t>
+      </w:r>
       <w:bookmarkEnd w:id="35"/>
     </w:p>
     <w:p>
@@ -726,16 +763,16 @@
         <w:pStyle w:val="FirstParagraph"/>
       </w:pPr>
       <w:r>
-        <w:t xml:space="preserve">A general overview of the technical aspects of VDES is provided in IALA Guideline 1117. This section provides more detailed technical characteristics.</w:t>
+        <w:t xml:space="preserve">As in AIS, shipborne VDES receivers are on the upper legs of RR Appendix 18, 4.6 MHz above the lower legs, which facilitates protection by filtering from receiver blocking by ships VHF radios.</w:t>
       </w:r>
     </w:p>
     <w:p>
       <w:pPr>
         <w:pStyle w:val="Heading2"/>
       </w:pPr>
-      <w:bookmarkStart w:id="36" w:name="shipborne-vdes-receivers-are-protected"/>
-      <w:r>
-        <w:t xml:space="preserve">Shipborne VDES Receivers are Protected</w:t>
+      <w:bookmarkStart w:id="36" w:name="sat-downlink"/>
+      <w:r>
+        <w:t xml:space="preserve">SAT Downlink</w:t>
       </w:r>
       <w:bookmarkEnd w:id="36"/>
     </w:p>
@@ -744,36 +781,18 @@
         <w:pStyle w:val="FirstParagraph"/>
       </w:pPr>
       <w:r>
-        <w:t xml:space="preserve">As in AIS, shipborne VDES receivers are on the upper legs of RR Appendix 18, 4.6 MHz above the lower legs, which facilitates protection by filtering from receiver blocking by ships VHF radios.</w:t>
+        <w:t xml:space="preserve">The satellite downlink complies with the power flux-density (PFD) mask described in Table A4-1 to minimize interference to terrestrial services and to maximize reception by ship VDES stations.</w:t>
       </w:r>
     </w:p>
     <w:p>
       <w:pPr>
         <w:pStyle w:val="Heading2"/>
       </w:pPr>
-      <w:bookmarkStart w:id="37" w:name="sat-downlink"/>
-      <w:r>
-        <w:t xml:space="preserve">SAT Downlink</w:t>
+      <w:bookmarkStart w:id="37" w:name="vdes1-uses-both-legs-of-the-duplex-channels"/>
+      <w:r>
+        <w:t xml:space="preserve">VDES1 Uses Both Legs of the Duplex Channels</w:t>
       </w:r>
       <w:bookmarkEnd w:id="37"/>
-    </w:p>
-    <w:p>
-      <w:pPr>
-        <w:pStyle w:val="FirstParagraph"/>
-      </w:pPr>
-      <w:r>
-        <w:t xml:space="preserve">The satellite downlink complies with the power flux-density (PFD) mask described in Table A4-1 to minimize interference to terrestrial services and to maximize reception by ship VDES stations.</w:t>
-      </w:r>
-    </w:p>
-    <w:p>
-      <w:pPr>
-        <w:pStyle w:val="Heading2"/>
-      </w:pPr>
-      <w:bookmarkStart w:id="38" w:name="vdes1-uses-both-legs-of-the-duplex-channels"/>
-      <w:r>
-        <w:t xml:space="preserve">VDES1 Uses Both Legs of the Duplex Channels</w:t>
-      </w:r>
-      <w:bookmarkEnd w:id="38"/>
     </w:p>
     <w:p>
       <w:pPr>
@@ -1420,7 +1439,14 @@
       </w:tr>
     </w:tbl>
     <w:bookmarkEnd w:id="0"/>
-    <w:sectPr/>
+    <w:sectPr>
+      <w:headerReference w:type="default" r:id="rId9"/>
+      <w:footerReference w:type="default" r:id="rId10"/>
+      <w:pgSz w:w="11907" w:h="16840" w:code="9"/>
+      <w:pgMar w:top="567" w:right="794" w:bottom="567" w:left="907" w:header="851" w:footer="851" w:gutter="0"/>
+      <w:cols w:space="720"/>
+      <w:docGrid w:linePitch="326"/>
+    </w:sectPr>
   </w:body>
 </w:document>
 </file>
@@ -1429,6 +1455,80 @@
 <w:comments xmlns:w="http://schemas.openxmlformats.org/wordprocessingml/2006/main" xmlns:m="http://schemas.openxmlformats.org/officeDocument/2006/math" xmlns:r="http://schemas.openxmlformats.org/officeDocument/2006/relationships" xmlns:o="urn:schemas-microsoft-com:office:office" xmlns:v="urn:schemas-microsoft-com:vml" xmlns:w10="urn:schemas-microsoft-com:office:word" xmlns:a="http://schemas.openxmlformats.org/drawingml/2006/main" xmlns:pic="http://schemas.openxmlformats.org/drawingml/2006/picture" xmlns:wp="http://schemas.openxmlformats.org/drawingml/2006/wordprocessingDrawing"/>
 </file>
 
+<file path=word/footer1.xml><?xml version="1.0" encoding="utf-8"?>
+<w:ftr xmlns:wpc="http://schemas.microsoft.com/office/word/2010/wordprocessingCanvas" xmlns:mc="http://schemas.openxmlformats.org/markup-compatibility/2006" xmlns:o="urn:schemas-microsoft-com:office:office" xmlns:r="http://schemas.openxmlformats.org/officeDocument/2006/relationships" xmlns:m="http://schemas.openxmlformats.org/officeDocument/2006/math" xmlns:v="urn:schemas-microsoft-com:vml" xmlns:wp14="http://schemas.microsoft.com/office/word/2010/wordprocessingDrawing" xmlns:wp="http://schemas.openxmlformats.org/drawingml/2006/wordprocessingDrawing" xmlns:w10="urn:schemas-microsoft-com:office:word" xmlns:w="http://schemas.openxmlformats.org/wordprocessingml/2006/main" xmlns:w14="http://schemas.microsoft.com/office/word/2010/wordml" xmlns:wpg="http://schemas.microsoft.com/office/word/2010/wordprocessingGroup" xmlns:wpi="http://schemas.microsoft.com/office/word/2010/wordprocessingInk" xmlns:wne="http://schemas.microsoft.com/office/word/2006/wordml" xmlns:wps="http://schemas.microsoft.com/office/word/2010/wordprocessingShape" mc:Ignorable="w14 wp14">
+  <w:p>
+    <w:pPr>
+      <w:pStyle w:val="Footer"/>
+    </w:pPr>
+  </w:p>
+  <w:p>
+    <w:pPr>
+      <w:pStyle w:val="Footerportrait"/>
+    </w:pPr>
+  </w:p>
+  <w:p>
+    <w:pPr>
+      <w:pStyle w:val="Footerportrait"/>
+    </w:pPr>
+    <w:r>
+      <w:t>IALA</w:t>
+    </w:r>
+    <w:r>
+      <w:t xml:space="preserve"> </w:t>
+    </w:r>
+    <w:r>
+      <w:t>Guideline G1139 – The Technical Specification of VDES</w:t>
+    </w:r>
+  </w:p>
+  <w:p>
+    <w:pPr>
+      <w:pStyle w:val="Footerportrait"/>
+    </w:pPr>
+    <w:r>
+      <w:t xml:space="preserve">Edition 1.0  </w:t>
+    </w:r>
+    <w:r>
+      <w:t>December</w:t>
+    </w:r>
+    <w:r>
+      <w:t xml:space="preserve"> 2017</w:t>
+    </w:r>
+    <w:r>
+      <w:tab/>
+      <w:t xml:space="preserve">P </w:t>
+    </w:r>
+    <w:r>
+      <w:rPr>
+        <w:lang w:val="en-GB"/>
+      </w:rPr>
+      <w:fldChar w:fldCharType="begin"/>
+    </w:r>
+    <w:r>
+      <w:rPr>
+        <w:lang w:val="en-GB"/>
+      </w:rPr>
+      <w:instrText xml:space="preserve">PAGE  </w:instrText>
+    </w:r>
+    <w:r>
+      <w:rPr>
+        <w:lang w:val="en-GB"/>
+      </w:rPr>
+      <w:fldChar w:fldCharType="separate"/>
+    </w:r>
+    <w:r>
+      <w:rPr>
+        <w:lang w:val="en-GB"/>
+      </w:rPr>
+      <w:t>1</w:t>
+    </w:r>
+    <w:r>
+      <w:fldChar w:fldCharType="end"/>
+    </w:r>
+  </w:p>
+</w:ftr>
+</file>
+
 <file path=word/footnotes.xml><?xml version="1.0" encoding="utf-8"?>
 <w:footnotes xmlns:w="http://schemas.openxmlformats.org/wordprocessingml/2006/main" xmlns:m="http://schemas.openxmlformats.org/officeDocument/2006/math" xmlns:r="http://schemas.openxmlformats.org/officeDocument/2006/relationships" xmlns:o="urn:schemas-microsoft-com:office:office" xmlns:v="urn:schemas-microsoft-com:vml" xmlns:w10="urn:schemas-microsoft-com:office:word" xmlns:a="http://schemas.openxmlformats.org/drawingml/2006/main" xmlns:pic="http://schemas.openxmlformats.org/drawingml/2006/picture" xmlns:wp="http://schemas.openxmlformats.org/drawingml/2006/wordprocessingDrawing">
   <w:footnote w:type="continuationSeparator" w:id="0">
@@ -1448,12 +1548,382 @@
 </w:footnotes>
 </file>
 
+<file path=word/header1.xml><?xml version="1.0" encoding="utf-8"?>
+<w:hdr xmlns:wpc="http://schemas.microsoft.com/office/word/2010/wordprocessingCanvas" xmlns:mc="http://schemas.openxmlformats.org/markup-compatibility/2006" xmlns:o="urn:schemas-microsoft-com:office:office" xmlns:r="http://schemas.openxmlformats.org/officeDocument/2006/relationships" xmlns:m="http://schemas.openxmlformats.org/officeDocument/2006/math" xmlns:v="urn:schemas-microsoft-com:vml" xmlns:wp14="http://schemas.microsoft.com/office/word/2010/wordprocessingDrawing" xmlns:wp="http://schemas.openxmlformats.org/drawingml/2006/wordprocessingDrawing" xmlns:w10="urn:schemas-microsoft-com:office:word" xmlns:w="http://schemas.openxmlformats.org/wordprocessingml/2006/main" xmlns:w14="http://schemas.microsoft.com/office/word/2010/wordml" xmlns:wpg="http://schemas.microsoft.com/office/word/2010/wordprocessingGroup" xmlns:wpi="http://schemas.microsoft.com/office/word/2010/wordprocessingInk" xmlns:wne="http://schemas.microsoft.com/office/word/2006/wordml" xmlns:wps="http://schemas.microsoft.com/office/word/2010/wordprocessingShape" mc:Ignorable="w14 wp14">
+  <w:p>
+    <w:pPr>
+      <w:pStyle w:val="Header"/>
+    </w:pPr>
+    <w:r>
+      <w:rPr>
+        <w:noProof/>
+        <w:lang w:eastAsia="en-GB"/>
+      </w:rPr>
+      <w:drawing>
+        <wp:anchor distT="0" distB="0" distL="114300" distR="114300" simplePos="0" relativeHeight="251659264" behindDoc="1" locked="0" layoutInCell="1" allowOverlap="1" wp14:anchorId="4EB0B4F5" wp14:editId="6C1B05B3">
+          <wp:simplePos x="0" y="0"/>
+          <wp:positionH relativeFrom="page">
+            <wp:posOffset>6829425</wp:posOffset>
+          </wp:positionH>
+          <wp:positionV relativeFrom="page">
+            <wp:posOffset>9525</wp:posOffset>
+          </wp:positionV>
+          <wp:extent cx="720000" cy="720000"/>
+          <wp:effectExtent l="0" t="0" r="0" b="0"/>
+          <wp:wrapNone/>
+          <wp:docPr id="673" name="Image 21"/>
+          <wp:cNvGraphicFramePr>
+            <a:graphicFrameLocks xmlns:a="http://schemas.openxmlformats.org/drawingml/2006/main" noChangeAspect="1"/>
+          </wp:cNvGraphicFramePr>
+          <a:graphic xmlns:a="http://schemas.openxmlformats.org/drawingml/2006/main">
+            <a:graphicData uri="http://schemas.openxmlformats.org/drawingml/2006/picture">
+              <pic:pic xmlns:pic="http://schemas.openxmlformats.org/drawingml/2006/picture">
+                <pic:nvPicPr>
+                  <pic:cNvPr id="0" name="logo_suite.png"/>
+                  <pic:cNvPicPr/>
+                </pic:nvPicPr>
+                <pic:blipFill>
+                  <a:blip r:embed="rId1">
+                    <a:extLst>
+                      <a:ext uri="{28A0092B-C50C-407E-A947-70E740481C1C}">
+                        <a14:useLocalDpi xmlns:a14="http://schemas.microsoft.com/office/drawing/2010/main" val="0"/>
+                      </a:ext>
+                    </a:extLst>
+                  </a:blip>
+                  <a:stretch>
+                    <a:fillRect/>
+                  </a:stretch>
+                </pic:blipFill>
+                <pic:spPr>
+                  <a:xfrm>
+                    <a:off x="0" y="0"/>
+                    <a:ext cx="720000" cy="720000"/>
+                  </a:xfrm>
+                  <a:prstGeom prst="rect">
+                    <a:avLst/>
+                  </a:prstGeom>
+                </pic:spPr>
+              </pic:pic>
+            </a:graphicData>
+          </a:graphic>
+          <wp14:sizeRelH relativeFrom="margin">
+            <wp14:pctWidth>0</wp14:pctWidth>
+          </wp14:sizeRelH>
+          <wp14:sizeRelV relativeFrom="margin">
+            <wp14:pctHeight>0</wp14:pctHeight>
+          </wp14:sizeRelV>
+        </wp:anchor>
+      </w:drawing>
+    </w:r>
+  </w:p>
+</w:hdr>
+</file>
+
 <file path=word/numbering.xml><?xml version="1.0" encoding="utf-8"?>
-<w:numbering xmlns:w="http://schemas.openxmlformats.org/wordprocessingml/2006/main">
-  <w:abstractNum w:abstractNumId="990">
-    <w:nsid w:val="170cd2de"/>
+<w:numbering xmlns:wpc="http://schemas.microsoft.com/office/word/2010/wordprocessingCanvas" xmlns:mc="http://schemas.openxmlformats.org/markup-compatibility/2006" xmlns:o="urn:schemas-microsoft-com:office:office" xmlns:r="http://schemas.openxmlformats.org/officeDocument/2006/relationships" xmlns:m="http://schemas.openxmlformats.org/officeDocument/2006/math" xmlns:v="urn:schemas-microsoft-com:vml" xmlns:wp14="http://schemas.microsoft.com/office/word/2010/wordprocessingDrawing" xmlns:wp="http://schemas.openxmlformats.org/drawingml/2006/wordprocessingDrawing" xmlns:w10="urn:schemas-microsoft-com:office:word" xmlns:w="http://schemas.openxmlformats.org/wordprocessingml/2006/main" xmlns:w14="http://schemas.microsoft.com/office/word/2010/wordml" xmlns:wpg="http://schemas.microsoft.com/office/word/2010/wordprocessingGroup" xmlns:wpi="http://schemas.microsoft.com/office/word/2010/wordprocessingInk" xmlns:wne="http://schemas.microsoft.com/office/word/2006/wordml" xmlns:wps="http://schemas.microsoft.com/office/word/2010/wordprocessingShape" mc:Ignorable="w14 wp14">
+  <w:abstractNum w:abstractNumId="0">
+    <w:nsid w:val="EA454B4C"/>
     <w:multiLevelType w:val="multilevel"/>
+    <w:tmpl w:val="863061A4"/>
     <w:lvl w:ilvl="0">
+      <w:start w:val="1"/>
+      <w:numFmt w:val="decimal"/>
+      <w:lvlText w:val="%1."/>
+      <w:lvlJc w:val="left"/>
+      <w:pPr>
+        <w:tabs>
+          <w:tab w:val="num" w:pos="0"/>
+        </w:tabs>
+        <w:ind w:left="480" w:hanging="480"/>
+      </w:pPr>
+    </w:lvl>
+    <w:lvl w:ilvl="1">
+      <w:start w:val="1"/>
+      <w:numFmt w:val="decimal"/>
+      <w:lvlText w:val="%2."/>
+      <w:lvlJc w:val="left"/>
+      <w:pPr>
+        <w:tabs>
+          <w:tab w:val="num" w:pos="720"/>
+        </w:tabs>
+        <w:ind w:left="1200" w:hanging="480"/>
+      </w:pPr>
+    </w:lvl>
+    <w:lvl w:ilvl="2">
+      <w:start w:val="1"/>
+      <w:numFmt w:val="decimal"/>
+      <w:lvlText w:val="%3."/>
+      <w:lvlJc w:val="left"/>
+      <w:pPr>
+        <w:tabs>
+          <w:tab w:val="num" w:pos="1440"/>
+        </w:tabs>
+        <w:ind w:left="1920" w:hanging="480"/>
+      </w:pPr>
+    </w:lvl>
+    <w:lvl w:ilvl="3">
+      <w:start w:val="1"/>
+      <w:numFmt w:val="decimal"/>
+      <w:lvlText w:val="%4."/>
+      <w:lvlJc w:val="left"/>
+      <w:pPr>
+        <w:tabs>
+          <w:tab w:val="num" w:pos="2160"/>
+        </w:tabs>
+        <w:ind w:left="2640" w:hanging="480"/>
+      </w:pPr>
+    </w:lvl>
+    <w:lvl w:ilvl="4">
+      <w:start w:val="1"/>
+      <w:numFmt w:val="decimal"/>
+      <w:lvlText w:val="%5."/>
+      <w:lvlJc w:val="left"/>
+      <w:pPr>
+        <w:tabs>
+          <w:tab w:val="num" w:pos="2880"/>
+        </w:tabs>
+        <w:ind w:left="3360" w:hanging="480"/>
+      </w:pPr>
+    </w:lvl>
+    <w:lvl w:ilvl="5">
+      <w:start w:val="1"/>
+      <w:numFmt w:val="decimal"/>
+      <w:lvlText w:val="%6."/>
+      <w:lvlJc w:val="left"/>
+      <w:pPr>
+        <w:tabs>
+          <w:tab w:val="num" w:pos="3600"/>
+        </w:tabs>
+        <w:ind w:left="4080" w:hanging="480"/>
+      </w:pPr>
+    </w:lvl>
+    <w:lvl w:ilvl="6">
+      <w:start w:val="1"/>
+      <w:numFmt w:val="decimal"/>
+      <w:lvlText w:val="%7."/>
+      <w:lvlJc w:val="left"/>
+      <w:pPr>
+        <w:tabs>
+          <w:tab w:val="num" w:pos="4320"/>
+        </w:tabs>
+        <w:ind w:left="4800" w:hanging="480"/>
+      </w:pPr>
+    </w:lvl>
+    <w:lvl w:ilvl="7">
+      <w:start w:val="1"/>
+      <w:numFmt w:val="decimal"/>
+      <w:lvlText w:val="%8."/>
+      <w:lvlJc w:val="left"/>
+      <w:pPr>
+        <w:tabs>
+          <w:tab w:val="num" w:pos="5040"/>
+        </w:tabs>
+        <w:ind w:left="5520" w:hanging="480"/>
+      </w:pPr>
+    </w:lvl>
+    <w:lvl w:ilvl="8">
+      <w:start w:val="1"/>
+      <w:numFmt w:val="decimal"/>
+      <w:lvlText w:val="%9."/>
+      <w:lvlJc w:val="left"/>
+      <w:pPr>
+        <w:tabs>
+          <w:tab w:val="num" w:pos="5760"/>
+        </w:tabs>
+        <w:ind w:left="6240" w:hanging="480"/>
+      </w:pPr>
+    </w:lvl>
+  </w:abstractNum>
+  <w:abstractNum w:abstractNumId="1">
+    <w:nsid w:val="FFFFFF7C"/>
+    <w:multiLevelType w:val="singleLevel"/>
+    <w:tmpl w:val="85405EB8"/>
+    <w:lvl w:ilvl="0">
+      <w:start w:val="1"/>
+      <w:numFmt w:val="decimal"/>
+      <w:lvlText w:val="%1."/>
+      <w:lvlJc w:val="left"/>
+      <w:pPr>
+        <w:tabs>
+          <w:tab w:val="num" w:pos="1492"/>
+        </w:tabs>
+        <w:ind w:left="1492" w:hanging="360"/>
+      </w:pPr>
+    </w:lvl>
+  </w:abstractNum>
+  <w:abstractNum w:abstractNumId="2">
+    <w:nsid w:val="FFFFFF7D"/>
+    <w:multiLevelType w:val="singleLevel"/>
+    <w:tmpl w:val="730E7D2C"/>
+    <w:lvl w:ilvl="0">
+      <w:start w:val="1"/>
+      <w:numFmt w:val="decimal"/>
+      <w:lvlText w:val="%1."/>
+      <w:lvlJc w:val="left"/>
+      <w:pPr>
+        <w:tabs>
+          <w:tab w:val="num" w:pos="1209"/>
+        </w:tabs>
+        <w:ind w:left="1209" w:hanging="360"/>
+      </w:pPr>
+    </w:lvl>
+  </w:abstractNum>
+  <w:abstractNum w:abstractNumId="3">
+    <w:nsid w:val="FFFFFF7E"/>
+    <w:multiLevelType w:val="singleLevel"/>
+    <w:tmpl w:val="8416E854"/>
+    <w:lvl w:ilvl="0">
+      <w:start w:val="1"/>
+      <w:numFmt w:val="decimal"/>
+      <w:lvlText w:val="%1."/>
+      <w:lvlJc w:val="left"/>
+      <w:pPr>
+        <w:tabs>
+          <w:tab w:val="num" w:pos="926"/>
+        </w:tabs>
+        <w:ind w:left="926" w:hanging="360"/>
+      </w:pPr>
+    </w:lvl>
+  </w:abstractNum>
+  <w:abstractNum w:abstractNumId="4">
+    <w:nsid w:val="FFFFFF7F"/>
+    <w:multiLevelType w:val="singleLevel"/>
+    <w:tmpl w:val="16DAF0FE"/>
+    <w:lvl w:ilvl="0">
+      <w:start w:val="1"/>
+      <w:numFmt w:val="decimal"/>
+      <w:lvlText w:val="%1."/>
+      <w:lvlJc w:val="left"/>
+      <w:pPr>
+        <w:tabs>
+          <w:tab w:val="num" w:pos="643"/>
+        </w:tabs>
+        <w:ind w:left="643" w:hanging="360"/>
+      </w:pPr>
+    </w:lvl>
+  </w:abstractNum>
+  <w:abstractNum w:abstractNumId="5">
+    <w:nsid w:val="FFFFFF80"/>
+    <w:multiLevelType w:val="singleLevel"/>
+    <w:tmpl w:val="21726076"/>
+    <w:lvl w:ilvl="0">
+      <w:start w:val="1"/>
+      <w:numFmt w:val="bullet"/>
+      <w:lvlText w:val=""/>
+      <w:lvlJc w:val="left"/>
+      <w:pPr>
+        <w:tabs>
+          <w:tab w:val="num" w:pos="1492"/>
+        </w:tabs>
+        <w:ind w:left="1492" w:hanging="360"/>
+      </w:pPr>
+      <w:rPr>
+        <w:rFonts w:ascii="Symbol" w:hAnsi="Symbol" w:hint="default"/>
+      </w:rPr>
+    </w:lvl>
+  </w:abstractNum>
+  <w:abstractNum w:abstractNumId="6">
+    <w:nsid w:val="FFFFFF81"/>
+    <w:multiLevelType w:val="singleLevel"/>
+    <w:tmpl w:val="0C42903C"/>
+    <w:lvl w:ilvl="0">
+      <w:start w:val="1"/>
+      <w:numFmt w:val="bullet"/>
+      <w:lvlText w:val=""/>
+      <w:lvlJc w:val="left"/>
+      <w:pPr>
+        <w:tabs>
+          <w:tab w:val="num" w:pos="1209"/>
+        </w:tabs>
+        <w:ind w:left="1209" w:hanging="360"/>
+      </w:pPr>
+      <w:rPr>
+        <w:rFonts w:ascii="Symbol" w:hAnsi="Symbol" w:hint="default"/>
+      </w:rPr>
+    </w:lvl>
+  </w:abstractNum>
+  <w:abstractNum w:abstractNumId="7">
+    <w:nsid w:val="FFFFFF82"/>
+    <w:multiLevelType w:val="singleLevel"/>
+    <w:tmpl w:val="205A7B4E"/>
+    <w:lvl w:ilvl="0">
+      <w:start w:val="1"/>
+      <w:numFmt w:val="bullet"/>
+      <w:lvlText w:val=""/>
+      <w:lvlJc w:val="left"/>
+      <w:pPr>
+        <w:tabs>
+          <w:tab w:val="num" w:pos="926"/>
+        </w:tabs>
+        <w:ind w:left="926" w:hanging="360"/>
+      </w:pPr>
+      <w:rPr>
+        <w:rFonts w:ascii="Symbol" w:hAnsi="Symbol" w:hint="default"/>
+      </w:rPr>
+    </w:lvl>
+  </w:abstractNum>
+  <w:abstractNum w:abstractNumId="8">
+    <w:nsid w:val="FFFFFF83"/>
+    <w:multiLevelType w:val="singleLevel"/>
+    <w:tmpl w:val="26888EDA"/>
+    <w:lvl w:ilvl="0">
+      <w:start w:val="1"/>
+      <w:numFmt w:val="bullet"/>
+      <w:lvlText w:val=""/>
+      <w:lvlJc w:val="left"/>
+      <w:pPr>
+        <w:tabs>
+          <w:tab w:val="num" w:pos="643"/>
+        </w:tabs>
+        <w:ind w:left="643" w:hanging="360"/>
+      </w:pPr>
+      <w:rPr>
+        <w:rFonts w:ascii="Symbol" w:hAnsi="Symbol" w:hint="default"/>
+      </w:rPr>
+    </w:lvl>
+  </w:abstractNum>
+  <w:abstractNum w:abstractNumId="9">
+    <w:nsid w:val="FFFFFF88"/>
+    <w:multiLevelType w:val="singleLevel"/>
+    <w:tmpl w:val="F94EE49A"/>
+    <w:lvl w:ilvl="0">
+      <w:start w:val="1"/>
+      <w:numFmt w:val="decimal"/>
+      <w:lvlText w:val="%1."/>
+      <w:lvlJc w:val="left"/>
+      <w:pPr>
+        <w:tabs>
+          <w:tab w:val="num" w:pos="360"/>
+        </w:tabs>
+        <w:ind w:left="360" w:hanging="360"/>
+      </w:pPr>
+    </w:lvl>
+  </w:abstractNum>
+  <w:abstractNum w:abstractNumId="10">
+    <w:nsid w:val="FFFFFF89"/>
+    <w:multiLevelType w:val="singleLevel"/>
+    <w:tmpl w:val="C1E857FE"/>
+    <w:lvl w:ilvl="0">
+      <w:start w:val="1"/>
+      <w:numFmt w:val="bullet"/>
+      <w:lvlText w:val=""/>
+      <w:lvlJc w:val="left"/>
+      <w:pPr>
+        <w:tabs>
+          <w:tab w:val="num" w:pos="360"/>
+        </w:tabs>
+        <w:ind w:left="360" w:hanging="360"/>
+      </w:pPr>
+      <w:rPr>
+        <w:rFonts w:ascii="Symbol" w:hAnsi="Symbol" w:hint="default"/>
+      </w:rPr>
+    </w:lvl>
+  </w:abstractNum>
+  <w:abstractNum w:abstractNumId="11">
+    <w:nsid w:val="170CD2DE"/>
+    <w:multiLevelType w:val="multilevel"/>
+    <w:tmpl w:val="ECD2DEB8"/>
+    <w:lvl w:ilvl="0">
       <w:numFmt w:val="bullet"/>
       <w:lvlText w:val=" "/>
       <w:lvlJc w:val="left"/>
@@ -1544,6 +2014,453 @@
     <w:lvl w:ilvl="8">
       <w:numFmt w:val="bullet"/>
       <w:lvlText w:val=" "/>
+      <w:lvlJc w:val="left"/>
+      <w:pPr>
+        <w:tabs>
+          <w:tab w:val="num" w:pos="5760"/>
+        </w:tabs>
+        <w:ind w:left="6240" w:hanging="480"/>
+      </w:pPr>
+    </w:lvl>
+  </w:abstractNum>
+  <w:abstractNum w:abstractNumId="12">
+    <w:nsid w:val="2C1AE401"/>
+    <w:multiLevelType w:val="multilevel"/>
+    <w:tmpl w:val="B2E6D560"/>
+    <w:lvl w:ilvl="0">
+      <w:numFmt w:val="bullet"/>
+      <w:lvlText w:val=" "/>
+      <w:lvlJc w:val="left"/>
+      <w:pPr>
+        <w:tabs>
+          <w:tab w:val="num" w:pos="0"/>
+        </w:tabs>
+        <w:ind w:left="480" w:hanging="480"/>
+      </w:pPr>
+    </w:lvl>
+    <w:lvl w:ilvl="1">
+      <w:numFmt w:val="bullet"/>
+      <w:lvlText w:val=" "/>
+      <w:lvlJc w:val="left"/>
+      <w:pPr>
+        <w:tabs>
+          <w:tab w:val="num" w:pos="720"/>
+        </w:tabs>
+        <w:ind w:left="1200" w:hanging="480"/>
+      </w:pPr>
+    </w:lvl>
+    <w:lvl w:ilvl="2">
+      <w:numFmt w:val="bullet"/>
+      <w:lvlText w:val=" "/>
+      <w:lvlJc w:val="left"/>
+      <w:pPr>
+        <w:tabs>
+          <w:tab w:val="num" w:pos="1440"/>
+        </w:tabs>
+        <w:ind w:left="1920" w:hanging="480"/>
+      </w:pPr>
+    </w:lvl>
+    <w:lvl w:ilvl="3">
+      <w:numFmt w:val="bullet"/>
+      <w:lvlText w:val=" "/>
+      <w:lvlJc w:val="left"/>
+      <w:pPr>
+        <w:tabs>
+          <w:tab w:val="num" w:pos="2160"/>
+        </w:tabs>
+        <w:ind w:left="2640" w:hanging="480"/>
+      </w:pPr>
+    </w:lvl>
+    <w:lvl w:ilvl="4">
+      <w:numFmt w:val="bullet"/>
+      <w:lvlText w:val=" "/>
+      <w:lvlJc w:val="left"/>
+      <w:pPr>
+        <w:tabs>
+          <w:tab w:val="num" w:pos="2880"/>
+        </w:tabs>
+        <w:ind w:left="3360" w:hanging="480"/>
+      </w:pPr>
+    </w:lvl>
+    <w:lvl w:ilvl="5">
+      <w:numFmt w:val="bullet"/>
+      <w:lvlText w:val=" "/>
+      <w:lvlJc w:val="left"/>
+      <w:pPr>
+        <w:tabs>
+          <w:tab w:val="num" w:pos="3600"/>
+        </w:tabs>
+        <w:ind w:left="4080" w:hanging="480"/>
+      </w:pPr>
+    </w:lvl>
+    <w:lvl w:ilvl="6">
+      <w:numFmt w:val="bullet"/>
+      <w:lvlText w:val=" "/>
+      <w:lvlJc w:val="left"/>
+      <w:pPr>
+        <w:tabs>
+          <w:tab w:val="num" w:pos="4320"/>
+        </w:tabs>
+        <w:ind w:left="4800" w:hanging="480"/>
+      </w:pPr>
+    </w:lvl>
+    <w:lvl w:ilvl="7">
+      <w:numFmt w:val="bullet"/>
+      <w:lvlText w:val=" "/>
+      <w:lvlJc w:val="left"/>
+      <w:pPr>
+        <w:tabs>
+          <w:tab w:val="num" w:pos="5040"/>
+        </w:tabs>
+        <w:ind w:left="5520" w:hanging="480"/>
+      </w:pPr>
+    </w:lvl>
+    <w:lvl w:ilvl="8">
+      <w:numFmt w:val="bullet"/>
+      <w:lvlText w:val=" "/>
+      <w:lvlJc w:val="left"/>
+      <w:pPr>
+        <w:tabs>
+          <w:tab w:val="num" w:pos="5760"/>
+        </w:tabs>
+        <w:ind w:left="6240" w:hanging="480"/>
+      </w:pPr>
+    </w:lvl>
+  </w:abstractNum>
+  <w:abstractNum w:abstractNumId="13">
+    <w:nsid w:val="67AB4D84"/>
+    <w:multiLevelType w:val="multilevel"/>
+    <w:tmpl w:val="D888972E"/>
+    <w:lvl w:ilvl="0">
+      <w:start w:val="1"/>
+      <w:numFmt w:val="decimal"/>
+      <w:lvlText w:val="%1."/>
+      <w:lvlJc w:val="left"/>
+      <w:pPr>
+        <w:tabs>
+          <w:tab w:val="num" w:pos="0"/>
+        </w:tabs>
+        <w:ind w:left="709" w:hanging="709"/>
+      </w:pPr>
+      <w:rPr>
+        <w:rFonts w:asciiTheme="minorHAnsi" w:hAnsiTheme="minorHAnsi" w:hint="default"/>
+        <w:b/>
+        <w:i w:val="0"/>
+        <w:color w:val="407EC9"/>
+        <w:sz w:val="28"/>
+      </w:rPr>
+    </w:lvl>
+    <w:lvl w:ilvl="1">
+      <w:start w:val="1"/>
+      <w:numFmt w:val="decimal"/>
+      <w:lvlText w:val="%1.%2."/>
+      <w:lvlJc w:val="left"/>
+      <w:pPr>
+        <w:tabs>
+          <w:tab w:val="num" w:pos="0"/>
+        </w:tabs>
+        <w:ind w:left="851" w:hanging="851"/>
+      </w:pPr>
+      <w:rPr>
+        <w:rFonts w:asciiTheme="minorHAnsi" w:hAnsiTheme="minorHAnsi" w:hint="default"/>
+        <w:b/>
+        <w:i w:val="0"/>
+        <w:color w:val="407EC9"/>
+        <w:sz w:val="24"/>
+      </w:rPr>
+    </w:lvl>
+    <w:lvl w:ilvl="2">
+      <w:start w:val="1"/>
+      <w:numFmt w:val="decimal"/>
+      <w:pStyle w:val="Heading3"/>
+      <w:lvlText w:val="%1.%2.%3."/>
+      <w:lvlJc w:val="left"/>
+      <w:pPr>
+        <w:tabs>
+          <w:tab w:val="num" w:pos="0"/>
+        </w:tabs>
+        <w:ind w:left="992" w:hanging="992"/>
+      </w:pPr>
+      <w:rPr>
+        <w:rFonts w:asciiTheme="minorHAnsi" w:hAnsiTheme="minorHAnsi" w:hint="default"/>
+        <w:b/>
+        <w:i w:val="0"/>
+        <w:color w:val="407EC9"/>
+        <w:sz w:val="22"/>
+      </w:rPr>
+    </w:lvl>
+    <w:lvl w:ilvl="3">
+      <w:start w:val="1"/>
+      <w:numFmt w:val="decimal"/>
+      <w:pStyle w:val="Heading4"/>
+      <w:lvlText w:val="%1.%2.%3.%4."/>
+      <w:lvlJc w:val="left"/>
+      <w:pPr>
+        <w:tabs>
+          <w:tab w:val="num" w:pos="0"/>
+        </w:tabs>
+        <w:ind w:left="1134" w:hanging="1134"/>
+      </w:pPr>
+      <w:rPr>
+        <w:rFonts w:asciiTheme="minorHAnsi" w:hAnsiTheme="minorHAnsi" w:hint="default"/>
+        <w:b/>
+        <w:i w:val="0"/>
+        <w:color w:val="407EC9"/>
+        <w:sz w:val="22"/>
+      </w:rPr>
+    </w:lvl>
+    <w:lvl w:ilvl="4">
+      <w:start w:val="1"/>
+      <w:numFmt w:val="decimal"/>
+      <w:lvlText w:val="%1.%2.%3.%4.%5"/>
+      <w:lvlJc w:val="left"/>
+      <w:pPr>
+        <w:ind w:left="1008" w:hanging="1008"/>
+      </w:pPr>
+      <w:rPr>
+        <w:rFonts w:hint="default"/>
+      </w:rPr>
+    </w:lvl>
+    <w:lvl w:ilvl="5">
+      <w:start w:val="1"/>
+      <w:numFmt w:val="decimal"/>
+      <w:lvlText w:val="%1.%2.%3.%4.%5.%6"/>
+      <w:lvlJc w:val="left"/>
+      <w:pPr>
+        <w:ind w:left="1152" w:hanging="1152"/>
+      </w:pPr>
+      <w:rPr>
+        <w:rFonts w:hint="default"/>
+      </w:rPr>
+    </w:lvl>
+    <w:lvl w:ilvl="6">
+      <w:start w:val="1"/>
+      <w:numFmt w:val="decimal"/>
+      <w:lvlText w:val="%1.%2.%3.%4.%5.%6.%7"/>
+      <w:lvlJc w:val="left"/>
+      <w:pPr>
+        <w:ind w:left="1296" w:hanging="1296"/>
+      </w:pPr>
+      <w:rPr>
+        <w:rFonts w:hint="default"/>
+      </w:rPr>
+    </w:lvl>
+    <w:lvl w:ilvl="7">
+      <w:start w:val="1"/>
+      <w:numFmt w:val="decimal"/>
+      <w:lvlText w:val="%1.%2.%3.%4.%5.%6.%7.%8"/>
+      <w:lvlJc w:val="left"/>
+      <w:pPr>
+        <w:ind w:left="1440" w:hanging="1440"/>
+      </w:pPr>
+      <w:rPr>
+        <w:rFonts w:hint="default"/>
+      </w:rPr>
+    </w:lvl>
+    <w:lvl w:ilvl="8">
+      <w:start w:val="1"/>
+      <w:numFmt w:val="decimal"/>
+      <w:lvlText w:val="%1.%2.%3.%4.%5.%6.%7.%8.%9"/>
+      <w:lvlJc w:val="left"/>
+      <w:pPr>
+        <w:ind w:left="1584" w:hanging="1584"/>
+      </w:pPr>
+      <w:rPr>
+        <w:rFonts w:hint="default"/>
+      </w:rPr>
+    </w:lvl>
+  </w:abstractNum>
+  <w:abstractNum w:abstractNumId="14">
+    <w:nsid w:val="6DF77A84"/>
+    <w:multiLevelType w:val="multilevel"/>
+    <w:tmpl w:val="EB687506"/>
+    <w:lvl w:ilvl="0">
+      <w:start w:val="1"/>
+      <w:numFmt w:val="decimal"/>
+      <w:pStyle w:val="Heading1"/>
+      <w:lvlText w:val="%1."/>
+      <w:lvlJc w:val="left"/>
+      <w:pPr>
+        <w:ind w:left="360" w:hanging="360"/>
+      </w:pPr>
+      <w:rPr>
+        <w:rFonts w:hint="default"/>
+      </w:rPr>
+    </w:lvl>
+    <w:lvl w:ilvl="1">
+      <w:start w:val="1"/>
+      <w:numFmt w:val="decimal"/>
+      <w:pStyle w:val="Heading2"/>
+      <w:lvlText w:val="%1.%2."/>
+      <w:lvlJc w:val="left"/>
+      <w:pPr>
+        <w:ind w:left="792" w:hanging="432"/>
+      </w:pPr>
+    </w:lvl>
+    <w:lvl w:ilvl="2">
+      <w:start w:val="1"/>
+      <w:numFmt w:val="decimal"/>
+      <w:lvlText w:val="%1.%2.%3."/>
+      <w:lvlJc w:val="left"/>
+      <w:pPr>
+        <w:ind w:left="1224" w:hanging="504"/>
+      </w:pPr>
+    </w:lvl>
+    <w:lvl w:ilvl="3">
+      <w:start w:val="1"/>
+      <w:numFmt w:val="decimal"/>
+      <w:lvlText w:val="%1.%2.%3.%4."/>
+      <w:lvlJc w:val="left"/>
+      <w:pPr>
+        <w:ind w:left="1728" w:hanging="648"/>
+      </w:pPr>
+    </w:lvl>
+    <w:lvl w:ilvl="4">
+      <w:start w:val="1"/>
+      <w:numFmt w:val="decimal"/>
+      <w:lvlText w:val="%1.%2.%3.%4.%5."/>
+      <w:lvlJc w:val="left"/>
+      <w:pPr>
+        <w:ind w:left="2232" w:hanging="792"/>
+      </w:pPr>
+    </w:lvl>
+    <w:lvl w:ilvl="5">
+      <w:start w:val="1"/>
+      <w:numFmt w:val="decimal"/>
+      <w:lvlText w:val="%1.%2.%3.%4.%5.%6."/>
+      <w:lvlJc w:val="left"/>
+      <w:pPr>
+        <w:ind w:left="2736" w:hanging="936"/>
+      </w:pPr>
+    </w:lvl>
+    <w:lvl w:ilvl="6">
+      <w:start w:val="1"/>
+      <w:numFmt w:val="decimal"/>
+      <w:lvlText w:val="%1.%2.%3.%4.%5.%6.%7."/>
+      <w:lvlJc w:val="left"/>
+      <w:pPr>
+        <w:ind w:left="3240" w:hanging="1080"/>
+      </w:pPr>
+    </w:lvl>
+    <w:lvl w:ilvl="7">
+      <w:start w:val="1"/>
+      <w:numFmt w:val="decimal"/>
+      <w:lvlText w:val="%1.%2.%3.%4.%5.%6.%7.%8."/>
+      <w:lvlJc w:val="left"/>
+      <w:pPr>
+        <w:ind w:left="3744" w:hanging="1224"/>
+      </w:pPr>
+    </w:lvl>
+    <w:lvl w:ilvl="8">
+      <w:start w:val="1"/>
+      <w:numFmt w:val="decimal"/>
+      <w:lvlText w:val="%1.%2.%3.%4.%5.%6.%7.%8.%9."/>
+      <w:lvlJc w:val="left"/>
+      <w:pPr>
+        <w:ind w:left="4320" w:hanging="1440"/>
+      </w:pPr>
+    </w:lvl>
+  </w:abstractNum>
+  <w:abstractNum w:abstractNumId="15">
+    <w:nsid w:val="71315DCA"/>
+    <w:multiLevelType w:val="multilevel"/>
+    <w:tmpl w:val="E9620EBC"/>
+    <w:lvl w:ilvl="0">
+      <w:start w:val="1"/>
+      <w:numFmt w:val="bullet"/>
+      <w:lvlText w:val=""/>
+      <w:lvlJc w:val="left"/>
+      <w:pPr>
+        <w:tabs>
+          <w:tab w:val="num" w:pos="0"/>
+        </w:tabs>
+        <w:ind w:left="480" w:hanging="480"/>
+      </w:pPr>
+      <w:rPr>
+        <w:rFonts w:ascii="Symbol" w:hAnsi="Symbol" w:hint="default"/>
+        <w:color w:val="4F81BD" w:themeColor="accent1"/>
+      </w:rPr>
+    </w:lvl>
+    <w:lvl w:ilvl="1">
+      <w:numFmt w:val="bullet"/>
+      <w:lvlText w:val="–"/>
+      <w:lvlJc w:val="left"/>
+      <w:pPr>
+        <w:tabs>
+          <w:tab w:val="num" w:pos="720"/>
+        </w:tabs>
+        <w:ind w:left="1200" w:hanging="480"/>
+      </w:pPr>
+    </w:lvl>
+    <w:lvl w:ilvl="2">
+      <w:numFmt w:val="bullet"/>
+      <w:lvlText w:val="•"/>
+      <w:lvlJc w:val="left"/>
+      <w:pPr>
+        <w:tabs>
+          <w:tab w:val="num" w:pos="1440"/>
+        </w:tabs>
+        <w:ind w:left="1920" w:hanging="480"/>
+      </w:pPr>
+    </w:lvl>
+    <w:lvl w:ilvl="3">
+      <w:numFmt w:val="bullet"/>
+      <w:lvlText w:val="–"/>
+      <w:lvlJc w:val="left"/>
+      <w:pPr>
+        <w:tabs>
+          <w:tab w:val="num" w:pos="2160"/>
+        </w:tabs>
+        <w:ind w:left="2640" w:hanging="480"/>
+      </w:pPr>
+    </w:lvl>
+    <w:lvl w:ilvl="4">
+      <w:numFmt w:val="bullet"/>
+      <w:lvlText w:val="•"/>
+      <w:lvlJc w:val="left"/>
+      <w:pPr>
+        <w:tabs>
+          <w:tab w:val="num" w:pos="2880"/>
+        </w:tabs>
+        <w:ind w:left="3360" w:hanging="480"/>
+      </w:pPr>
+    </w:lvl>
+    <w:lvl w:ilvl="5">
+      <w:numFmt w:val="bullet"/>
+      <w:lvlText w:val="–"/>
+      <w:lvlJc w:val="left"/>
+      <w:pPr>
+        <w:tabs>
+          <w:tab w:val="num" w:pos="3600"/>
+        </w:tabs>
+        <w:ind w:left="4080" w:hanging="480"/>
+      </w:pPr>
+    </w:lvl>
+    <w:lvl w:ilvl="6">
+      <w:numFmt w:val="bullet"/>
+      <w:lvlText w:val="•"/>
+      <w:lvlJc w:val="left"/>
+      <w:pPr>
+        <w:tabs>
+          <w:tab w:val="num" w:pos="4320"/>
+        </w:tabs>
+        <w:ind w:left="4800" w:hanging="480"/>
+      </w:pPr>
+    </w:lvl>
+    <w:lvl w:ilvl="7">
+      <w:numFmt w:val="bullet"/>
+      <w:lvlText w:val="–"/>
+      <w:lvlJc w:val="left"/>
+      <w:pPr>
+        <w:tabs>
+          <w:tab w:val="num" w:pos="5040"/>
+        </w:tabs>
+        <w:ind w:left="5520" w:hanging="480"/>
+      </w:pPr>
+    </w:lvl>
+    <w:lvl w:ilvl="8">
+      <w:numFmt w:val="bullet"/>
+      <w:lvlText w:val="•"/>
       <w:lvlJc w:val="left"/>
       <w:pPr>
         <w:tabs>
@@ -1871,8 +2788,253 @@
       </w:pPr>
     </w:lvl>
   </w:abstractNum>
-  <w:num w:numId="1000">
-    <w:abstractNumId w:val="990"/>
+  <w:num w:numId="1">
+    <w:abstractNumId w:val="11"/>
+  </w:num>
+  <w:num w:numId="2">
+    <w:abstractNumId w:val="11"/>
+  </w:num>
+  <w:num w:numId="3">
+    <w:abstractNumId w:val="0"/>
+    <w:lvlOverride w:ilvl="0">
+      <w:startOverride w:val="1"/>
+    </w:lvlOverride>
+    <w:lvlOverride w:ilvl="1">
+      <w:startOverride w:val="1"/>
+    </w:lvlOverride>
+    <w:lvlOverride w:ilvl="2">
+      <w:startOverride w:val="1"/>
+    </w:lvlOverride>
+    <w:lvlOverride w:ilvl="3">
+      <w:startOverride w:val="1"/>
+    </w:lvlOverride>
+    <w:lvlOverride w:ilvl="4">
+      <w:startOverride w:val="1"/>
+    </w:lvlOverride>
+    <w:lvlOverride w:ilvl="5">
+      <w:startOverride w:val="1"/>
+    </w:lvlOverride>
+    <w:lvlOverride w:ilvl="6">
+      <w:startOverride w:val="1"/>
+    </w:lvlOverride>
+    <w:lvlOverride w:ilvl="7">
+      <w:startOverride w:val="1"/>
+    </w:lvlOverride>
+    <w:lvlOverride w:ilvl="8">
+      <w:startOverride w:val="1"/>
+    </w:lvlOverride>
+  </w:num>
+  <w:num w:numId="4">
+    <w:abstractNumId w:val="0"/>
+    <w:lvlOverride w:ilvl="0">
+      <w:startOverride w:val="1"/>
+    </w:lvlOverride>
+    <w:lvlOverride w:ilvl="1">
+      <w:startOverride w:val="1"/>
+    </w:lvlOverride>
+    <w:lvlOverride w:ilvl="2">
+      <w:startOverride w:val="1"/>
+    </w:lvlOverride>
+    <w:lvlOverride w:ilvl="3">
+      <w:startOverride w:val="1"/>
+    </w:lvlOverride>
+    <w:lvlOverride w:ilvl="4">
+      <w:startOverride w:val="1"/>
+    </w:lvlOverride>
+    <w:lvlOverride w:ilvl="5">
+      <w:startOverride w:val="1"/>
+    </w:lvlOverride>
+    <w:lvlOverride w:ilvl="6">
+      <w:startOverride w:val="1"/>
+    </w:lvlOverride>
+    <w:lvlOverride w:ilvl="7">
+      <w:startOverride w:val="1"/>
+    </w:lvlOverride>
+    <w:lvlOverride w:ilvl="8">
+      <w:startOverride w:val="1"/>
+    </w:lvlOverride>
+  </w:num>
+  <w:num w:numId="5">
+    <w:abstractNumId w:val="15"/>
+  </w:num>
+  <w:num w:numId="6">
+    <w:abstractNumId w:val="15"/>
+  </w:num>
+  <w:num w:numId="7">
+    <w:abstractNumId w:val="15"/>
+  </w:num>
+  <w:num w:numId="8">
+    <w:abstractNumId w:val="15"/>
+  </w:num>
+  <w:num w:numId="9">
+    <w:abstractNumId w:val="13"/>
+  </w:num>
+  <w:num w:numId="10">
+    <w:abstractNumId w:val="14"/>
+    <w:lvlOverride w:ilvl="0">
+      <w:lvl w:ilvl="0">
+        <w:start w:val="1"/>
+        <w:numFmt w:val="decimal"/>
+        <w:pStyle w:val="Heading1"/>
+        <w:lvlText w:val="%1."/>
+        <w:lvlJc w:val="left"/>
+        <w:pPr>
+          <w:ind w:left="360" w:hanging="360"/>
+        </w:pPr>
+        <w:rPr>
+          <w:rFonts w:hint="default"/>
+        </w:rPr>
+      </w:lvl>
+    </w:lvlOverride>
+    <w:lvlOverride w:ilvl="1">
+      <w:lvl w:ilvl="1">
+        <w:start w:val="1"/>
+        <w:numFmt w:val="decimal"/>
+        <w:pStyle w:val="Heading2"/>
+        <w:lvlText w:val="%1.%2."/>
+        <w:lvlJc w:val="left"/>
+        <w:pPr>
+          <w:ind w:left="792" w:hanging="432"/>
+        </w:pPr>
+        <w:rPr>
+          <w:rFonts w:hint="default"/>
+        </w:rPr>
+      </w:lvl>
+    </w:lvlOverride>
+    <w:lvlOverride w:ilvl="2">
+      <w:lvl w:ilvl="2">
+        <w:start w:val="1"/>
+        <w:numFmt w:val="decimal"/>
+        <w:lvlText w:val="%1.%2.%3."/>
+        <w:lvlJc w:val="left"/>
+        <w:pPr>
+          <w:ind w:left="1224" w:hanging="504"/>
+        </w:pPr>
+        <w:rPr>
+          <w:rFonts w:hint="default"/>
+        </w:rPr>
+      </w:lvl>
+    </w:lvlOverride>
+    <w:lvlOverride w:ilvl="3">
+      <w:lvl w:ilvl="3">
+        <w:start w:val="1"/>
+        <w:numFmt w:val="decimal"/>
+        <w:lvlText w:val="%1.%2.%3.%4."/>
+        <w:lvlJc w:val="left"/>
+        <w:pPr>
+          <w:ind w:left="1728" w:hanging="648"/>
+        </w:pPr>
+        <w:rPr>
+          <w:rFonts w:hint="default"/>
+        </w:rPr>
+      </w:lvl>
+    </w:lvlOverride>
+    <w:lvlOverride w:ilvl="4">
+      <w:lvl w:ilvl="4">
+        <w:start w:val="1"/>
+        <w:numFmt w:val="decimal"/>
+        <w:lvlText w:val="%1.%2.%3.%4.%5."/>
+        <w:lvlJc w:val="left"/>
+        <w:pPr>
+          <w:ind w:left="2232" w:hanging="792"/>
+        </w:pPr>
+        <w:rPr>
+          <w:rFonts w:hint="default"/>
+        </w:rPr>
+      </w:lvl>
+    </w:lvlOverride>
+    <w:lvlOverride w:ilvl="5">
+      <w:lvl w:ilvl="5">
+        <w:start w:val="1"/>
+        <w:numFmt w:val="decimal"/>
+        <w:lvlText w:val="%1.%2.%3.%4.%5.%6."/>
+        <w:lvlJc w:val="left"/>
+        <w:pPr>
+          <w:ind w:left="2736" w:hanging="936"/>
+        </w:pPr>
+        <w:rPr>
+          <w:rFonts w:hint="default"/>
+        </w:rPr>
+      </w:lvl>
+    </w:lvlOverride>
+    <w:lvlOverride w:ilvl="6">
+      <w:lvl w:ilvl="6">
+        <w:start w:val="1"/>
+        <w:numFmt w:val="decimal"/>
+        <w:lvlText w:val="%1.%2.%3.%4.%5.%6.%7."/>
+        <w:lvlJc w:val="left"/>
+        <w:pPr>
+          <w:ind w:left="3240" w:hanging="1080"/>
+        </w:pPr>
+        <w:rPr>
+          <w:rFonts w:hint="default"/>
+        </w:rPr>
+      </w:lvl>
+    </w:lvlOverride>
+    <w:lvlOverride w:ilvl="7">
+      <w:lvl w:ilvl="7">
+        <w:start w:val="1"/>
+        <w:numFmt w:val="decimal"/>
+        <w:lvlText w:val="%1.%2.%3.%4.%5.%6.%7.%8."/>
+        <w:lvlJc w:val="left"/>
+        <w:pPr>
+          <w:ind w:left="3744" w:hanging="1224"/>
+        </w:pPr>
+        <w:rPr>
+          <w:rFonts w:hint="default"/>
+        </w:rPr>
+      </w:lvl>
+    </w:lvlOverride>
+    <w:lvlOverride w:ilvl="8">
+      <w:lvl w:ilvl="8">
+        <w:start w:val="1"/>
+        <w:numFmt w:val="decimal"/>
+        <w:lvlText w:val="%1.%2.%3.%4.%5.%6.%7.%8.%9."/>
+        <w:lvlJc w:val="left"/>
+        <w:pPr>
+          <w:ind w:left="4320" w:hanging="1440"/>
+        </w:pPr>
+        <w:rPr>
+          <w:rFonts w:hint="default"/>
+        </w:rPr>
+      </w:lvl>
+    </w:lvlOverride>
+  </w:num>
+  <w:num w:numId="11">
+    <w:abstractNumId w:val="13"/>
+  </w:num>
+  <w:num w:numId="12">
+    <w:abstractNumId w:val="13"/>
+  </w:num>
+  <w:num w:numId="13">
+    <w:abstractNumId w:val="1"/>
+  </w:num>
+  <w:num w:numId="14">
+    <w:abstractNumId w:val="2"/>
+  </w:num>
+  <w:num w:numId="15">
+    <w:abstractNumId w:val="3"/>
+  </w:num>
+  <w:num w:numId="16">
+    <w:abstractNumId w:val="4"/>
+  </w:num>
+  <w:num w:numId="17">
+    <w:abstractNumId w:val="9"/>
+  </w:num>
+  <w:num w:numId="18">
+    <w:abstractNumId w:val="5"/>
+  </w:num>
+  <w:num w:numId="19">
+    <w:abstractNumId w:val="6"/>
+  </w:num>
+  <w:num w:numId="20">
+    <w:abstractNumId w:val="8"/>
+  </w:num>
+  <w:num w:numId="21">
+    <w:abstractNumId w:val="7"/>
+  </w:num>
+  <w:num w:numId="22">
+    <w:abstractNumId w:val="10"/>
   </w:num>
   <w:num w:numId="1000">
     <w:abstractNumId w:val="990"/>
@@ -1953,7 +3115,7 @@
 </file>
 
 <file path=word/styles.xml><?xml version="1.0" encoding="utf-8"?>
-<w:styles xmlns:r="http://schemas.openxmlformats.org/officeDocument/2006/relationships" xmlns:w="http://schemas.openxmlformats.org/wordprocessingml/2006/main">
+<w:styles xmlns:mc="http://schemas.openxmlformats.org/markup-compatibility/2006" xmlns:r="http://schemas.openxmlformats.org/officeDocument/2006/relationships" xmlns:w="http://schemas.openxmlformats.org/wordprocessingml/2006/main" xmlns:w14="http://schemas.microsoft.com/office/word/2010/wordml" mc:Ignorable="w14">
   <w:docDefaults>
     <w:rPrDefault>
       <w:rPr>
@@ -1969,33 +3131,315 @@
       </w:pPr>
     </w:pPrDefault>
   </w:docDefaults>
-  <w:latentStyles w:defLockedState="0" w:defUIPriority="0" w:defSemiHidden="0" w:defUnhideWhenUsed="0" w:defQFormat="0" w:count="276"/>
+  <w:latentStyles w:defLockedState="0" w:defUIPriority="0" w:defSemiHidden="0" w:defUnhideWhenUsed="0" w:defQFormat="0" w:count="267">
+    <w:lsdException w:name="heading 1" w:uiPriority="99" w:qFormat="1"/>
+    <w:lsdException w:name="heading 2" w:uiPriority="9" w:qFormat="1"/>
+    <w:lsdException w:name="heading 3" w:uiPriority="9" w:qFormat="1"/>
+    <w:lsdException w:name="heading 4" w:uiPriority="9" w:qFormat="1"/>
+    <w:lsdException w:name="heading 5" w:uiPriority="9" w:qFormat="1"/>
+    <w:lsdException w:name="heading 6" w:uiPriority="9" w:qFormat="1"/>
+    <w:lsdException w:name="heading 7" w:uiPriority="9" w:qFormat="1"/>
+    <w:lsdException w:name="heading 8" w:uiPriority="9" w:qFormat="1"/>
+    <w:lsdException w:name="heading 9" w:uiPriority="9" w:qFormat="1"/>
+  </w:latentStyles>
   <w:style w:type="paragraph" w:default="1" w:styleId="Normal">
     <w:name w:val="Normal"/>
     <w:qFormat/>
+    <w:rsid w:val="00172B29"/>
+    <w:rPr>
+      <w:rFonts w:ascii="Calibri" w:hAnsi="Calibri"/>
+      <w:sz w:val="22"/>
+    </w:rPr>
+  </w:style>
+  <w:style w:type="paragraph" w:styleId="Heading1">
+    <w:name w:val="heading 1"/>
+    <w:basedOn w:val="Normal"/>
+    <w:next w:val="Heading1separatationline"/>
+    <w:link w:val="Heading1Char"/>
+    <w:uiPriority w:val="99"/>
+    <w:qFormat/>
+    <w:rsid w:val="00172B29"/>
+    <w:pPr>
+      <w:keepNext/>
+      <w:keepLines/>
+      <w:numPr>
+        <w:numId w:val="10"/>
+      </w:numPr>
+      <w:spacing w:before="240" w:after="0" w:line="240" w:lineRule="atLeast"/>
+      <w:outlineLvl w:val="0"/>
+    </w:pPr>
+    <w:rPr>
+      <w:rFonts w:asciiTheme="majorHAnsi" w:eastAsiaTheme="majorEastAsia" w:hAnsiTheme="majorHAnsi" w:cstheme="majorBidi"/>
+      <w:b/>
+      <w:bCs/>
+      <w:caps/>
+      <w:color w:val="407EC9"/>
+      <w:sz w:val="28"/>
+      <w:lang w:val="en-GB"/>
+    </w:rPr>
+  </w:style>
+  <w:style w:type="paragraph" w:styleId="Heading2">
+    <w:name w:val="heading 2"/>
+    <w:basedOn w:val="Normal"/>
+    <w:next w:val="Heading2separationline"/>
+    <w:link w:val="Heading2Char"/>
+    <w:uiPriority w:val="9"/>
+    <w:qFormat/>
+    <w:rsid w:val="00606201"/>
+    <w:pPr>
+      <w:keepNext/>
+      <w:keepLines/>
+      <w:numPr>
+        <w:ilvl w:val="1"/>
+        <w:numId w:val="10"/>
+      </w:numPr>
+      <w:spacing w:before="120" w:after="0" w:line="216" w:lineRule="atLeast"/>
+      <w:ind w:left="567" w:right="709" w:hanging="567"/>
+      <w:outlineLvl w:val="1"/>
+    </w:pPr>
+    <w:rPr>
+      <w:rFonts w:asciiTheme="majorHAnsi" w:eastAsiaTheme="majorEastAsia" w:hAnsiTheme="majorHAnsi" w:cstheme="majorBidi"/>
+      <w:b/>
+      <w:bCs/>
+      <w:caps/>
+      <w:color w:val="407EC9"/>
+      <w:lang w:val="en-GB"/>
+    </w:rPr>
+  </w:style>
+  <w:style w:type="paragraph" w:styleId="Heading3">
+    <w:name w:val="heading 3"/>
+    <w:basedOn w:val="Normal"/>
+    <w:next w:val="BodyText"/>
+    <w:link w:val="Heading3Char"/>
+    <w:uiPriority w:val="9"/>
+    <w:qFormat/>
+    <w:rsid w:val="00606201"/>
+    <w:pPr>
+      <w:keepNext/>
+      <w:keepLines/>
+      <w:numPr>
+        <w:ilvl w:val="2"/>
+        <w:numId w:val="12"/>
+      </w:numPr>
+      <w:spacing w:before="120" w:after="120" w:line="216" w:lineRule="atLeast"/>
+      <w:ind w:right="851"/>
+      <w:outlineLvl w:val="2"/>
+    </w:pPr>
+    <w:rPr>
+      <w:rFonts w:asciiTheme="majorHAnsi" w:eastAsiaTheme="majorEastAsia" w:hAnsiTheme="majorHAnsi" w:cstheme="majorBidi"/>
+      <w:b/>
+      <w:bCs/>
+      <w:smallCaps/>
+      <w:color w:val="407EC9"/>
+      <w:szCs w:val="22"/>
+      <w:lang w:val="en-GB"/>
+    </w:rPr>
+  </w:style>
+  <w:style w:type="paragraph" w:styleId="Heading4">
+    <w:name w:val="heading 4"/>
+    <w:basedOn w:val="Normal"/>
+    <w:next w:val="BodyText"/>
+    <w:link w:val="Heading4Char"/>
+    <w:uiPriority w:val="9"/>
+    <w:qFormat/>
+    <w:rsid w:val="00606201"/>
+    <w:pPr>
+      <w:keepNext/>
+      <w:keepLines/>
+      <w:numPr>
+        <w:ilvl w:val="3"/>
+        <w:numId w:val="12"/>
+      </w:numPr>
+      <w:spacing w:before="120" w:after="120" w:line="216" w:lineRule="atLeast"/>
+      <w:ind w:right="992"/>
+      <w:outlineLvl w:val="3"/>
+    </w:pPr>
+    <w:rPr>
+      <w:rFonts w:asciiTheme="majorHAnsi" w:eastAsiaTheme="majorEastAsia" w:hAnsiTheme="majorHAnsi" w:cstheme="majorBidi"/>
+      <w:b/>
+      <w:bCs/>
+      <w:iCs/>
+      <w:color w:val="407EC9"/>
+      <w:szCs w:val="22"/>
+      <w:lang w:val="en-GB"/>
+    </w:rPr>
+  </w:style>
+  <w:style w:type="paragraph" w:styleId="Heading5">
+    <w:name w:val="heading 5"/>
+    <w:basedOn w:val="Normal"/>
+    <w:next w:val="Normal"/>
+    <w:link w:val="Heading5Char"/>
+    <w:uiPriority w:val="9"/>
+    <w:qFormat/>
+    <w:rsid w:val="00606201"/>
+    <w:pPr>
+      <w:keepNext/>
+      <w:keepLines/>
+      <w:spacing w:before="200" w:after="0" w:line="216" w:lineRule="atLeast"/>
+      <w:outlineLvl w:val="4"/>
+    </w:pPr>
+    <w:rPr>
+      <w:rFonts w:asciiTheme="majorHAnsi" w:eastAsiaTheme="majorEastAsia" w:hAnsiTheme="majorHAnsi" w:cstheme="majorBidi"/>
+      <w:color w:val="243F60" w:themeColor="accent1" w:themeShade="7F"/>
+      <w:szCs w:val="22"/>
+      <w:lang w:val="en-GB"/>
+    </w:rPr>
+  </w:style>
+  <w:style w:type="paragraph" w:styleId="Heading6">
+    <w:name w:val="heading 6"/>
+    <w:basedOn w:val="Normal"/>
+    <w:next w:val="Normal"/>
+    <w:link w:val="Heading6Char"/>
+    <w:uiPriority w:val="9"/>
+    <w:qFormat/>
+    <w:rsid w:val="00606201"/>
+    <w:pPr>
+      <w:keepNext/>
+      <w:keepLines/>
+      <w:spacing w:before="200" w:after="0" w:line="216" w:lineRule="atLeast"/>
+      <w:outlineLvl w:val="5"/>
+    </w:pPr>
+    <w:rPr>
+      <w:rFonts w:asciiTheme="majorHAnsi" w:eastAsiaTheme="majorEastAsia" w:hAnsiTheme="majorHAnsi" w:cstheme="majorBidi"/>
+      <w:i/>
+      <w:iCs/>
+      <w:color w:val="243F60" w:themeColor="accent1" w:themeShade="7F"/>
+      <w:sz w:val="18"/>
+      <w:szCs w:val="22"/>
+      <w:lang w:val="en-GB"/>
+    </w:rPr>
+  </w:style>
+  <w:style w:type="paragraph" w:styleId="Heading7">
+    <w:name w:val="heading 7"/>
+    <w:basedOn w:val="Normal"/>
+    <w:next w:val="Normal"/>
+    <w:link w:val="Heading7Char"/>
+    <w:uiPriority w:val="9"/>
+    <w:qFormat/>
+    <w:rsid w:val="00606201"/>
+    <w:pPr>
+      <w:keepNext/>
+      <w:keepLines/>
+      <w:spacing w:before="200" w:after="0" w:line="216" w:lineRule="atLeast"/>
+      <w:outlineLvl w:val="6"/>
+    </w:pPr>
+    <w:rPr>
+      <w:rFonts w:asciiTheme="majorHAnsi" w:eastAsiaTheme="majorEastAsia" w:hAnsiTheme="majorHAnsi" w:cstheme="majorBidi"/>
+      <w:i/>
+      <w:iCs/>
+      <w:color w:val="404040" w:themeColor="text1" w:themeTint="BF"/>
+      <w:sz w:val="18"/>
+      <w:szCs w:val="22"/>
+      <w:lang w:val="en-GB"/>
+    </w:rPr>
+  </w:style>
+  <w:style w:type="paragraph" w:styleId="Heading8">
+    <w:name w:val="heading 8"/>
+    <w:basedOn w:val="Normal"/>
+    <w:next w:val="Normal"/>
+    <w:link w:val="Heading8Char"/>
+    <w:uiPriority w:val="9"/>
+    <w:qFormat/>
+    <w:rsid w:val="00606201"/>
+    <w:pPr>
+      <w:keepNext/>
+      <w:keepLines/>
+      <w:spacing w:before="200" w:after="0" w:line="216" w:lineRule="atLeast"/>
+      <w:outlineLvl w:val="7"/>
+    </w:pPr>
+    <w:rPr>
+      <w:rFonts w:asciiTheme="majorHAnsi" w:eastAsiaTheme="majorEastAsia" w:hAnsiTheme="majorHAnsi" w:cstheme="majorBidi"/>
+      <w:color w:val="404040" w:themeColor="text1" w:themeTint="BF"/>
+      <w:sz w:val="20"/>
+      <w:szCs w:val="20"/>
+      <w:lang w:val="en-GB"/>
+    </w:rPr>
+  </w:style>
+  <w:style w:type="paragraph" w:styleId="Heading9">
+    <w:name w:val="heading 9"/>
+    <w:basedOn w:val="Normal"/>
+    <w:next w:val="Normal"/>
+    <w:link w:val="Heading9Char"/>
+    <w:uiPriority w:val="9"/>
+    <w:qFormat/>
+    <w:rsid w:val="00606201"/>
+    <w:pPr>
+      <w:keepNext/>
+      <w:keepLines/>
+      <w:spacing w:before="200" w:after="0" w:line="216" w:lineRule="atLeast"/>
+      <w:outlineLvl w:val="8"/>
+    </w:pPr>
+    <w:rPr>
+      <w:rFonts w:asciiTheme="majorHAnsi" w:eastAsiaTheme="majorEastAsia" w:hAnsiTheme="majorHAnsi" w:cstheme="majorBidi"/>
+      <w:i/>
+      <w:iCs/>
+      <w:color w:val="404040" w:themeColor="text1" w:themeTint="BF"/>
+      <w:sz w:val="20"/>
+      <w:szCs w:val="20"/>
+      <w:lang w:val="en-GB"/>
+    </w:rPr>
+  </w:style>
+  <w:style w:type="character" w:default="1" w:styleId="DefaultParagraphFont">
+    <w:name w:val="Default Paragraph Font"/>
+    <w:uiPriority w:val="1"/>
+    <w:unhideWhenUsed/>
+  </w:style>
+  <w:style w:type="table" w:default="1" w:styleId="TableNormal">
+    <w:name w:val="Normal Table"/>
+    <w:uiPriority w:val="99"/>
+    <w:semiHidden/>
+    <w:unhideWhenUsed/>
+    <w:tblPr>
+      <w:tblInd w:w="0" w:type="dxa"/>
+      <w:tblCellMar>
+        <w:top w:w="0" w:type="dxa"/>
+        <w:left w:w="108" w:type="dxa"/>
+        <w:bottom w:w="0" w:type="dxa"/>
+        <w:right w:w="108" w:type="dxa"/>
+      </w:tblCellMar>
+    </w:tblPr>
+  </w:style>
+  <w:style w:type="numbering" w:default="1" w:styleId="NoList">
+    <w:name w:val="No List"/>
+    <w:uiPriority w:val="99"/>
+    <w:semiHidden/>
+    <w:unhideWhenUsed/>
   </w:style>
   <w:style w:type="paragraph" w:styleId="BodyText">
     <w:name w:val="Body Text"/>
     <w:basedOn w:val="Normal"/>
     <w:link w:val="BodyTextChar"/>
+    <w:qFormat/>
+    <w:rsid w:val="00606201"/>
     <w:pPr>
-      <w:spacing w:before="180" w:after="180"/>
+      <w:spacing w:after="120" w:line="216" w:lineRule="atLeast"/>
     </w:pPr>
-    <w:qFormat/>
+    <w:rPr>
+      <w:rFonts w:asciiTheme="majorHAnsi" w:hAnsiTheme="majorHAnsi"/>
+    </w:rPr>
   </w:style>
   <w:style w:type="paragraph" w:customStyle="1" w:styleId="FirstParagraph">
     <w:name w:val="First Paragraph"/>
     <w:basedOn w:val="BodyText"/>
     <w:next w:val="BodyText"/>
     <w:qFormat/>
+    <w:rsid w:val="00D56E3C"/>
+    <w:pPr>
+      <w:spacing w:before="60"/>
+    </w:pPr>
   </w:style>
   <w:style w:type="paragraph" w:customStyle="1" w:styleId="Compact">
     <w:name w:val="Compact"/>
     <w:basedOn w:val="BodyText"/>
     <w:qFormat/>
+    <w:rsid w:val="000D5FED"/>
     <w:pPr>
+      <w:keepNext/>
       <w:spacing w:before="36" w:after="36"/>
     </w:pPr>
+    <w:rPr>
+      <w:sz w:val="18"/>
+    </w:rPr>
   </w:style>
   <w:style w:type="paragraph" w:styleId="Title">
     <w:name w:val="Title"/>
@@ -2023,10 +3467,7 @@
     <w:next w:val="BodyText"/>
     <w:qFormat/>
     <w:pPr>
-      <w:keepNext/>
-      <w:keepLines/>
-      <w:spacing w:before="240" w:after="240"/>
-      <w:jc w:val="center"/>
+      <w:spacing w:before="240"/>
     </w:pPr>
     <w:rPr>
       <w:sz w:val="30"/>
@@ -2071,199 +3512,7 @@
   <w:style w:type="paragraph" w:styleId="Bibliography">
     <w:name w:val="Bibliography"/>
     <w:basedOn w:val="Normal"/>
-    <w:next w:val="Bibliography"/>
     <w:qFormat/>
-    <w:pPr/>
-    <w:rPr/>
-  </w:style>
-  <w:style w:type="paragraph" w:styleId="Heading1">
-    <w:name w:val="Heading 1"/>
-    <w:basedOn w:val="Normal"/>
-    <w:next w:val="BodyText"/>
-    <w:uiPriority w:val="9"/>
-    <w:qFormat/>
-    <w:pPr>
-      <w:keepNext/>
-      <w:keepLines/>
-      <w:spacing w:before="480" w:after="0"/>
-      <w:outlineLvl w:val="0"/>
-    </w:pPr>
-    <w:rPr>
-      <w:rFonts w:asciiTheme="majorHAnsi" w:eastAsiaTheme="majorEastAsia" w:hAnsiTheme="majorHAnsi" w:cstheme="majorBidi"/>
-      <w:b/>
-      <w:bCs/>
-      <w:color w:val="345A8A" w:themeColor="accent1" w:themeShade="B5"/>
-      <w:sz w:val="32"/>
-      <w:szCs w:val="32"/>
-    </w:rPr>
-  </w:style>
-  <w:style w:type="paragraph" w:styleId="Heading2">
-    <w:name w:val="Heading 2"/>
-    <w:basedOn w:val="Normal"/>
-    <w:next w:val="BodyText"/>
-    <w:uiPriority w:val="9"/>
-    <w:unhideWhenUsed/>
-    <w:qFormat/>
-    <w:pPr>
-      <w:keepNext/>
-      <w:keepLines/>
-      <w:spacing w:before="200" w:after="0"/>
-      <w:outlineLvl w:val="1"/>
-    </w:pPr>
-    <w:rPr>
-      <w:rFonts w:asciiTheme="majorHAnsi" w:eastAsiaTheme="majorEastAsia" w:hAnsiTheme="majorHAnsi" w:cstheme="majorBidi"/>
-      <w:b/>
-      <w:bCs/>
-      <w:color w:val="4F81BD" w:themeColor="accent1"/>
-      <w:sz w:val="32"/>
-      <w:szCs w:val="32"/>
-    </w:rPr>
-  </w:style>
-  <w:style w:type="paragraph" w:styleId="Heading3">
-    <w:name w:val="Heading 3"/>
-    <w:basedOn w:val="Normal"/>
-    <w:next w:val="BodyText"/>
-    <w:uiPriority w:val="9"/>
-    <w:unhideWhenUsed/>
-    <w:qFormat/>
-    <w:pPr>
-      <w:keepNext/>
-      <w:keepLines/>
-      <w:spacing w:before="200" w:after="0"/>
-      <w:outlineLvl w:val="2"/>
-    </w:pPr>
-    <w:rPr>
-      <w:rFonts w:asciiTheme="majorHAnsi" w:eastAsiaTheme="majorEastAsia" w:hAnsiTheme="majorHAnsi" w:cstheme="majorBidi"/>
-      <w:b/>
-      <w:bCs/>
-      <w:color w:val="4F81BD" w:themeColor="accent1"/>
-      <w:sz w:val="28"/>
-      <w:szCs w:val="28"/>
-    </w:rPr>
-  </w:style>
-  <w:style w:type="paragraph" w:styleId="Heading4">
-    <w:name w:val="Heading 4"/>
-    <w:basedOn w:val="Normal"/>
-    <w:next w:val="BodyText"/>
-    <w:uiPriority w:val="9"/>
-    <w:unhideWhenUsed/>
-    <w:qFormat/>
-    <w:pPr>
-      <w:keepNext/>
-      <w:keepLines/>
-      <w:spacing w:before="200" w:after="0"/>
-      <w:outlineLvl w:val="3"/>
-    </w:pPr>
-    <w:rPr>
-      <w:rFonts w:asciiTheme="majorHAnsi" w:eastAsiaTheme="majorEastAsia" w:hAnsiTheme="majorHAnsi" w:cstheme="majorBidi"/>
-      <w:b/>
-      <w:bCs/>
-      <w:color w:val="4F81BD" w:themeColor="accent1"/>
-      <w:sz w:val="24"/>
-      <w:szCs w:val="24"/>
-    </w:rPr>
-  </w:style>
-  <w:style w:type="paragraph" w:styleId="Heading5">
-    <w:name w:val="Heading 5"/>
-    <w:basedOn w:val="Normal"/>
-    <w:next w:val="BodyText"/>
-    <w:uiPriority w:val="9"/>
-    <w:unhideWhenUsed/>
-    <w:qFormat/>
-    <w:pPr>
-      <w:keepNext/>
-      <w:keepLines/>
-      <w:spacing w:before="200" w:after="0"/>
-      <w:outlineLvl w:val="4"/>
-    </w:pPr>
-    <w:rPr>
-      <w:rFonts w:asciiTheme="majorHAnsi" w:eastAsiaTheme="majorEastAsia" w:hAnsiTheme="majorHAnsi" w:cstheme="majorBidi"/>
-      <w:i/>
-      <w:iCs/>
-      <w:color w:val="4F81BD" w:themeColor="accent1"/>
-      <w:sz w:val="24"/>
-      <w:szCs w:val="24"/>
-    </w:rPr>
-  </w:style>
-  <w:style w:type="paragraph" w:styleId="Heading6">
-    <w:name w:val="Heading 6"/>
-    <w:basedOn w:val="Normal"/>
-    <w:next w:val="BodyText"/>
-    <w:uiPriority w:val="9"/>
-    <w:unhideWhenUsed/>
-    <w:qFormat/>
-    <w:pPr>
-      <w:keepNext/>
-      <w:keepLines/>
-      <w:spacing w:before="200" w:after="0"/>
-      <w:outlineLvl w:val="5"/>
-    </w:pPr>
-    <w:rPr>
-      <w:rFonts w:asciiTheme="majorHAnsi" w:eastAsiaTheme="majorEastAsia" w:hAnsiTheme="majorHAnsi" w:cstheme="majorBidi"/>
-      <w:color w:val="4F81BD" w:themeColor="accent1"/>
-      <w:sz w:val="24"/>
-      <w:szCs w:val="24"/>
-    </w:rPr>
-  </w:style>
-  <w:style w:type="paragraph" w:styleId="Heading7">
-    <w:name w:val="Heading 7"/>
-    <w:basedOn w:val="Normal"/>
-    <w:next w:val="BodyText"/>
-    <w:uiPriority w:val="9"/>
-    <w:unhideWhenUsed/>
-    <w:qFormat/>
-    <w:pPr>
-      <w:keepNext/>
-      <w:keepLines/>
-      <w:spacing w:before="200" w:after="0"/>
-      <w:outlineLvl w:val="6"/>
-    </w:pPr>
-    <w:rPr>
-      <w:rFonts w:asciiTheme="majorHAnsi" w:eastAsiaTheme="majorEastAsia" w:hAnsiTheme="majorHAnsi" w:cstheme="majorBidi"/>
-      <w:color w:val="4F81BD" w:themeColor="accent1"/>
-      <w:sz w:val="24"/>
-      <w:szCs w:val="24"/>
-    </w:rPr>
-  </w:style>
-  <w:style w:type="paragraph" w:styleId="Heading8">
-    <w:name w:val="Heading 8"/>
-    <w:basedOn w:val="Normal"/>
-    <w:next w:val="BodyText"/>
-    <w:uiPriority w:val="9"/>
-    <w:unhideWhenUsed/>
-    <w:qFormat/>
-    <w:pPr>
-      <w:keepNext/>
-      <w:keepLines/>
-      <w:spacing w:before="200" w:after="0"/>
-      <w:outlineLvl w:val="7"/>
-    </w:pPr>
-    <w:rPr>
-      <w:rFonts w:asciiTheme="majorHAnsi" w:eastAsiaTheme="majorEastAsia" w:hAnsiTheme="majorHAnsi" w:cstheme="majorBidi"/>
-      <w:color w:val="4F81BD" w:themeColor="accent1"/>
-      <w:sz w:val="24"/>
-      <w:szCs w:val="24"/>
-    </w:rPr>
-  </w:style>
-  <w:style w:type="paragraph" w:styleId="Heading9">
-    <w:name w:val="Heading 9"/>
-    <w:basedOn w:val="Normal"/>
-    <w:next w:val="BodyText"/>
-    <w:uiPriority w:val="9"/>
-    <w:unhideWhenUsed/>
-    <w:qFormat/>
-    <w:pPr>
-      <w:keepNext/>
-      <w:keepLines/>
-      <w:spacing w:before="200" w:after="0"/>
-      <w:outlineLvl w:val="8"/>
-    </w:pPr>
-    <w:rPr>
-      <w:rFonts w:asciiTheme="majorHAnsi" w:eastAsiaTheme="majorEastAsia" w:hAnsiTheme="majorHAnsi" w:cstheme="majorBidi"/>
-      <w:color w:val="4F81BD" w:themeColor="accent1"/>
-      <w:sz w:val="24"/>
-      <w:szCs w:val="24"/>
-    </w:rPr>
   </w:style>
   <w:style w:type="paragraph" w:styleId="BlockText">
     <w:name w:val="Block Text"/>
@@ -2274,36 +3523,41 @@
     <w:qFormat/>
     <w:pPr>
       <w:spacing w:before="100" w:after="100"/>
-      <w:ind w:firstLine="0"/>
     </w:pPr>
     <w:rPr>
-      <w:rFonts w:asciiTheme="majorHAnsi" w:eastAsiaTheme="majorEastAsia" w:hAnsiTheme="majorHAnsi" w:cstheme="majorBidi"/>
+      <w:rFonts w:eastAsiaTheme="majorEastAsia" w:cstheme="majorBidi"/>
       <w:bCs/>
       <w:sz w:val="20"/>
       <w:szCs w:val="20"/>
     </w:rPr>
   </w:style>
   <w:style w:type="paragraph" w:styleId="FootnoteText">
-    <w:name w:val="Footnote Text"/>
+    <w:name w:val="footnote text"/>
     <w:basedOn w:val="Normal"/>
-    <w:next w:val="FootnoteText"/>
     <w:uiPriority w:val="9"/>
     <w:unhideWhenUsed/>
     <w:qFormat/>
   </w:style>
-  <w:style w:type="character" w:default="1" w:styleId="DefaultParagraphFont">
-    <w:name w:val="Default Paragraph Font"/>
-    <w:semiHidden/>
-    <w:unhideWhenUsed/>
-  </w:style>
-  <w:style w:type="table" w:default="1" w:styleId="Table">
+  <w:style w:type="table" w:customStyle="1" w:styleId="Table">
     <w:name w:val="Table"/>
-    <w:basedOn w:val="TableNormal"/>
     <w:semiHidden/>
     <w:unhideWhenUsed/>
     <w:qFormat/>
+    <w:rsid w:val="00847546"/>
+    <w:rPr>
+      <w:rFonts w:ascii="Calibri" w:hAnsi="Calibri"/>
+      <w:sz w:val="18"/>
+    </w:rPr>
     <w:tblPr>
       <w:tblInd w:w="0" w:type="dxa"/>
+      <w:tblBorders>
+        <w:top w:val="single" w:sz="4" w:space="0" w:color="auto"/>
+        <w:left w:val="single" w:sz="4" w:space="0" w:color="auto"/>
+        <w:bottom w:val="single" w:sz="4" w:space="0" w:color="auto"/>
+        <w:right w:val="single" w:sz="4" w:space="0" w:color="auto"/>
+        <w:insideH w:val="single" w:sz="4" w:space="0" w:color="auto"/>
+        <w:insideV w:val="single" w:sz="4" w:space="0" w:color="auto"/>
+      </w:tblBorders>
       <w:tblCellMar>
         <w:top w:w="0" w:type="dxa"/>
         <w:left w:w="108" w:type="dxa"/>
@@ -2311,6 +3565,18 @@
         <w:right w:w="108" w:type="dxa"/>
       </w:tblCellMar>
     </w:tblPr>
+    <w:tblStylePr w:type="firstRow">
+      <w:rPr>
+        <w:rFonts w:ascii="Calibri" w:hAnsi="Calibri"/>
+        <w:b/>
+        <w:color w:val="FFFFFF" w:themeColor="background1"/>
+        <w:sz w:val="18"/>
+      </w:rPr>
+      <w:tblPr/>
+      <w:tcPr>
+        <w:shd w:val="clear" w:color="auto" w:fill="1F497D" w:themeFill="text2"/>
+      </w:tcPr>
+    </w:tblStylePr>
   </w:style>
   <w:style w:type="paragraph" w:customStyle="1" w:styleId="DefinitionTerm">
     <w:name w:val="Definition Term"/>
@@ -2330,11 +3596,11 @@
     <w:basedOn w:val="Normal"/>
   </w:style>
   <w:style w:type="paragraph" w:styleId="Caption">
-    <w:name w:val="Caption"/>
+    <w:name w:val="caption"/>
     <w:basedOn w:val="Normal"/>
-    <w:link w:val="BodyTextChar"/>
+    <w:link w:val="CaptionChar"/>
     <w:pPr>
-      <w:spacing w:before="0" w:after="120"/>
+      <w:spacing w:after="120"/>
     </w:pPr>
     <w:rPr>
       <w:i/>
@@ -2343,13 +3609,28 @@
   <w:style w:type="paragraph" w:customStyle="1" w:styleId="TableCaption">
     <w:name w:val="Table Caption"/>
     <w:basedOn w:val="Caption"/>
+    <w:rsid w:val="000D5FED"/>
     <w:pPr>
       <w:keepNext/>
+      <w:jc w:val="center"/>
     </w:pPr>
+    <w:rPr>
+      <w:b/>
+      <w:color w:val="595959" w:themeColor="text1" w:themeTint="A6"/>
+    </w:rPr>
   </w:style>
   <w:style w:type="paragraph" w:customStyle="1" w:styleId="ImageCaption">
     <w:name w:val="Image Caption"/>
     <w:basedOn w:val="Caption"/>
+    <w:rsid w:val="008C21E0"/>
+    <w:pPr>
+      <w:jc w:val="center"/>
+    </w:pPr>
+    <w:rPr>
+      <w:rFonts w:asciiTheme="majorHAnsi" w:hAnsiTheme="majorHAnsi"/>
+      <w:b/>
+      <w:color w:val="595959" w:themeColor="text1" w:themeTint="A6"/>
+    </w:rPr>
   </w:style>
   <w:style w:type="paragraph" w:customStyle="1" w:styleId="Figure">
     <w:name w:val="Figure"/>
@@ -2358,35 +3639,40 @@
   <w:style w:type="paragraph" w:customStyle="1" w:styleId="CaptionedFigure">
     <w:name w:val="Captioned Figure"/>
     <w:basedOn w:val="Figure"/>
+    <w:rsid w:val="008C21E0"/>
     <w:pPr>
       <w:keepNext/>
+      <w:spacing w:after="0"/>
+      <w:jc w:val="center"/>
     </w:pPr>
   </w:style>
-  <w:style w:type="character" w:customStyle="1" w:styleId="BodyTextChar">
-    <w:name w:val="Body Text Char"/>
+  <w:style w:type="character" w:customStyle="1" w:styleId="CaptionChar">
+    <w:name w:val="Caption Char"/>
     <w:basedOn w:val="DefaultParagraphFont"/>
-    <w:link w:val="BodyText"/>
+    <w:link w:val="Caption"/>
   </w:style>
   <w:style w:type="character" w:customStyle="1" w:styleId="VerbatimChar">
     <w:name w:val="Verbatim Char"/>
-    <w:basedOn w:val="BodyTextChar"/>
+    <w:basedOn w:val="CaptionChar"/>
+    <w:link w:val="SourceCode"/>
     <w:rPr>
       <w:rFonts w:ascii="Consolas" w:hAnsi="Consolas"/>
       <w:sz w:val="22"/>
     </w:rPr>
   </w:style>
   <w:style w:type="character" w:styleId="FootnoteReference">
-    <w:name w:val="Footnote Reference"/>
-    <w:basedOn w:val="BodyTextChar"/>
+    <w:name w:val="footnote reference"/>
+    <w:basedOn w:val="CaptionChar"/>
     <w:rPr>
       <w:vertAlign w:val="superscript"/>
     </w:rPr>
   </w:style>
   <w:style w:type="character" w:styleId="Hyperlink">
     <w:name w:val="Hyperlink"/>
-    <w:basedOn w:val="BodyTextChar"/>
-    <w:rPr>
-      <w:color w:val="4F81BD" w:themeColor="accent1"/>
+    <w:basedOn w:val="CaptionChar"/>
+    <w:rsid w:val="008A20B6"/>
+    <w:rPr>
+      <w:color w:val="auto"/>
     </w:rPr>
   </w:style>
   <w:style w:type="paragraph" w:styleId="TOCHeading">
@@ -2397,11 +3683,10 @@
     <w:unhideWhenUsed/>
     <w:qFormat/>
     <w:pPr>
-      <w:spacing w:before="240" w:line="259" w:lineRule="auto"/>
+      <w:spacing w:line="259" w:lineRule="auto"/>
       <w:outlineLvl w:val="9"/>
     </w:pPr>
     <w:rPr>
-      <w:rFonts w:asciiTheme="majorHAnsi" w:eastAsiaTheme="majorEastAsia" w:hAnsiTheme="majorHAnsi" w:cstheme="majorBidi"/>
       <w:b w:val="0"/>
       <w:bCs w:val="0"/>
       <w:color w:val="365F91" w:themeColor="accent1" w:themeShade="BF"/>
@@ -2412,229 +3697,596 @@
     <w:basedOn w:val="Normal"/>
     <w:link w:val="VerbatimChar"/>
     <w:pPr>
-      <w:wordWrap w:val="off"/>
+      <w:wordWrap w:val="0"/>
     </w:pPr>
   </w:style>
   <w:style w:type="character" w:customStyle="1" w:styleId="KeywordTok">
     <w:name w:val="KeywordTok"/>
     <w:basedOn w:val="VerbatimChar"/>
     <w:rPr>
+      <w:rFonts w:ascii="Consolas" w:hAnsi="Consolas"/>
+      <w:b/>
       <w:color w:val="007020"/>
-      <w:b/>
+      <w:sz w:val="22"/>
     </w:rPr>
   </w:style>
   <w:style w:type="character" w:customStyle="1" w:styleId="DataTypeTok">
     <w:name w:val="DataTypeTok"/>
     <w:basedOn w:val="VerbatimChar"/>
     <w:rPr>
+      <w:rFonts w:ascii="Consolas" w:hAnsi="Consolas"/>
       <w:color w:val="902000"/>
+      <w:sz w:val="22"/>
     </w:rPr>
   </w:style>
   <w:style w:type="character" w:customStyle="1" w:styleId="DecValTok">
     <w:name w:val="DecValTok"/>
     <w:basedOn w:val="VerbatimChar"/>
     <w:rPr>
-      <w:color w:val="40a070"/>
+      <w:rFonts w:ascii="Consolas" w:hAnsi="Consolas"/>
+      <w:color w:val="40A070"/>
+      <w:sz w:val="22"/>
     </w:rPr>
   </w:style>
   <w:style w:type="character" w:customStyle="1" w:styleId="BaseNTok">
     <w:name w:val="BaseNTok"/>
     <w:basedOn w:val="VerbatimChar"/>
     <w:rPr>
-      <w:color w:val="40a070"/>
+      <w:rFonts w:ascii="Consolas" w:hAnsi="Consolas"/>
+      <w:color w:val="40A070"/>
+      <w:sz w:val="22"/>
     </w:rPr>
   </w:style>
   <w:style w:type="character" w:customStyle="1" w:styleId="FloatTok">
     <w:name w:val="FloatTok"/>
     <w:basedOn w:val="VerbatimChar"/>
     <w:rPr>
-      <w:color w:val="40a070"/>
+      <w:rFonts w:ascii="Consolas" w:hAnsi="Consolas"/>
+      <w:color w:val="40A070"/>
+      <w:sz w:val="22"/>
     </w:rPr>
   </w:style>
   <w:style w:type="character" w:customStyle="1" w:styleId="ConstantTok">
     <w:name w:val="ConstantTok"/>
     <w:basedOn w:val="VerbatimChar"/>
     <w:rPr>
+      <w:rFonts w:ascii="Consolas" w:hAnsi="Consolas"/>
       <w:color w:val="880000"/>
+      <w:sz w:val="22"/>
     </w:rPr>
   </w:style>
   <w:style w:type="character" w:customStyle="1" w:styleId="CharTok">
     <w:name w:val="CharTok"/>
     <w:basedOn w:val="VerbatimChar"/>
     <w:rPr>
-      <w:color w:val="4070a0"/>
+      <w:rFonts w:ascii="Consolas" w:hAnsi="Consolas"/>
+      <w:color w:val="4070A0"/>
+      <w:sz w:val="22"/>
     </w:rPr>
   </w:style>
   <w:style w:type="character" w:customStyle="1" w:styleId="SpecialCharTok">
     <w:name w:val="SpecialCharTok"/>
     <w:basedOn w:val="VerbatimChar"/>
     <w:rPr>
-      <w:color w:val="4070a0"/>
+      <w:rFonts w:ascii="Consolas" w:hAnsi="Consolas"/>
+      <w:color w:val="4070A0"/>
+      <w:sz w:val="22"/>
     </w:rPr>
   </w:style>
   <w:style w:type="character" w:customStyle="1" w:styleId="StringTok">
     <w:name w:val="StringTok"/>
     <w:basedOn w:val="VerbatimChar"/>
     <w:rPr>
-      <w:color w:val="4070a0"/>
+      <w:rFonts w:ascii="Consolas" w:hAnsi="Consolas"/>
+      <w:color w:val="4070A0"/>
+      <w:sz w:val="22"/>
     </w:rPr>
   </w:style>
   <w:style w:type="character" w:customStyle="1" w:styleId="VerbatimStringTok">
     <w:name w:val="VerbatimStringTok"/>
     <w:basedOn w:val="VerbatimChar"/>
     <w:rPr>
-      <w:color w:val="4070a0"/>
+      <w:rFonts w:ascii="Consolas" w:hAnsi="Consolas"/>
+      <w:color w:val="4070A0"/>
+      <w:sz w:val="22"/>
     </w:rPr>
   </w:style>
   <w:style w:type="character" w:customStyle="1" w:styleId="SpecialStringTok">
     <w:name w:val="SpecialStringTok"/>
     <w:basedOn w:val="VerbatimChar"/>
     <w:rPr>
-      <w:color w:val="bb6688"/>
+      <w:rFonts w:ascii="Consolas" w:hAnsi="Consolas"/>
+      <w:color w:val="BB6688"/>
+      <w:sz w:val="22"/>
     </w:rPr>
   </w:style>
   <w:style w:type="character" w:customStyle="1" w:styleId="ImportTok">
     <w:name w:val="ImportTok"/>
     <w:basedOn w:val="VerbatimChar"/>
-    <w:rPr/>
+    <w:rPr>
+      <w:rFonts w:ascii="Consolas" w:hAnsi="Consolas"/>
+      <w:sz w:val="22"/>
+    </w:rPr>
   </w:style>
   <w:style w:type="character" w:customStyle="1" w:styleId="CommentTok">
     <w:name w:val="CommentTok"/>
     <w:basedOn w:val="VerbatimChar"/>
     <w:rPr>
-      <w:color w:val="60a0b0"/>
+      <w:rFonts w:ascii="Consolas" w:hAnsi="Consolas"/>
       <w:i/>
+      <w:color w:val="60A0B0"/>
+      <w:sz w:val="22"/>
     </w:rPr>
   </w:style>
   <w:style w:type="character" w:customStyle="1" w:styleId="DocumentationTok">
     <w:name w:val="DocumentationTok"/>
     <w:basedOn w:val="VerbatimChar"/>
     <w:rPr>
-      <w:color w:val="ba2121"/>
+      <w:rFonts w:ascii="Consolas" w:hAnsi="Consolas"/>
       <w:i/>
+      <w:color w:val="BA2121"/>
+      <w:sz w:val="22"/>
     </w:rPr>
   </w:style>
   <w:style w:type="character" w:customStyle="1" w:styleId="AnnotationTok">
     <w:name w:val="AnnotationTok"/>
     <w:basedOn w:val="VerbatimChar"/>
     <w:rPr>
-      <w:color w:val="60a0b0"/>
+      <w:rFonts w:ascii="Consolas" w:hAnsi="Consolas"/>
       <w:b/>
       <w:i/>
+      <w:color w:val="60A0B0"/>
+      <w:sz w:val="22"/>
     </w:rPr>
   </w:style>
   <w:style w:type="character" w:customStyle="1" w:styleId="CommentVarTok">
     <w:name w:val="CommentVarTok"/>
     <w:basedOn w:val="VerbatimChar"/>
     <w:rPr>
-      <w:color w:val="60a0b0"/>
+      <w:rFonts w:ascii="Consolas" w:hAnsi="Consolas"/>
       <w:b/>
       <w:i/>
+      <w:color w:val="60A0B0"/>
+      <w:sz w:val="22"/>
     </w:rPr>
   </w:style>
   <w:style w:type="character" w:customStyle="1" w:styleId="OtherTok">
     <w:name w:val="OtherTok"/>
     <w:basedOn w:val="VerbatimChar"/>
     <w:rPr>
+      <w:rFonts w:ascii="Consolas" w:hAnsi="Consolas"/>
       <w:color w:val="007020"/>
+      <w:sz w:val="22"/>
     </w:rPr>
   </w:style>
   <w:style w:type="character" w:customStyle="1" w:styleId="FunctionTok">
     <w:name w:val="FunctionTok"/>
     <w:basedOn w:val="VerbatimChar"/>
     <w:rPr>
-      <w:color w:val="06287e"/>
+      <w:rFonts w:ascii="Consolas" w:hAnsi="Consolas"/>
+      <w:color w:val="06287E"/>
+      <w:sz w:val="22"/>
     </w:rPr>
   </w:style>
   <w:style w:type="character" w:customStyle="1" w:styleId="VariableTok">
     <w:name w:val="VariableTok"/>
     <w:basedOn w:val="VerbatimChar"/>
     <w:rPr>
-      <w:color w:val="19177c"/>
+      <w:rFonts w:ascii="Consolas" w:hAnsi="Consolas"/>
+      <w:color w:val="19177C"/>
+      <w:sz w:val="22"/>
     </w:rPr>
   </w:style>
   <w:style w:type="character" w:customStyle="1" w:styleId="ControlFlowTok">
     <w:name w:val="ControlFlowTok"/>
     <w:basedOn w:val="VerbatimChar"/>
     <w:rPr>
+      <w:rFonts w:ascii="Consolas" w:hAnsi="Consolas"/>
+      <w:b/>
       <w:color w:val="007020"/>
-      <w:b/>
+      <w:sz w:val="22"/>
     </w:rPr>
   </w:style>
   <w:style w:type="character" w:customStyle="1" w:styleId="OperatorTok">
     <w:name w:val="OperatorTok"/>
     <w:basedOn w:val="VerbatimChar"/>
     <w:rPr>
+      <w:rFonts w:ascii="Consolas" w:hAnsi="Consolas"/>
       <w:color w:val="666666"/>
+      <w:sz w:val="22"/>
     </w:rPr>
   </w:style>
   <w:style w:type="character" w:customStyle="1" w:styleId="BuiltInTok">
     <w:name w:val="BuiltInTok"/>
     <w:basedOn w:val="VerbatimChar"/>
-    <w:rPr/>
+    <w:rPr>
+      <w:rFonts w:ascii="Consolas" w:hAnsi="Consolas"/>
+      <w:sz w:val="22"/>
+    </w:rPr>
   </w:style>
   <w:style w:type="character" w:customStyle="1" w:styleId="ExtensionTok">
     <w:name w:val="ExtensionTok"/>
     <w:basedOn w:val="VerbatimChar"/>
-    <w:rPr/>
+    <w:rPr>
+      <w:rFonts w:ascii="Consolas" w:hAnsi="Consolas"/>
+      <w:sz w:val="22"/>
+    </w:rPr>
   </w:style>
   <w:style w:type="character" w:customStyle="1" w:styleId="PreprocessorTok">
     <w:name w:val="PreprocessorTok"/>
     <w:basedOn w:val="VerbatimChar"/>
     <w:rPr>
-      <w:color w:val="bc7a00"/>
+      <w:rFonts w:ascii="Consolas" w:hAnsi="Consolas"/>
+      <w:color w:val="BC7A00"/>
+      <w:sz w:val="22"/>
     </w:rPr>
   </w:style>
   <w:style w:type="character" w:customStyle="1" w:styleId="AttributeTok">
     <w:name w:val="AttributeTok"/>
     <w:basedOn w:val="VerbatimChar"/>
     <w:rPr>
-      <w:color w:val="7d9029"/>
+      <w:rFonts w:ascii="Consolas" w:hAnsi="Consolas"/>
+      <w:color w:val="7D9029"/>
+      <w:sz w:val="22"/>
     </w:rPr>
   </w:style>
   <w:style w:type="character" w:customStyle="1" w:styleId="RegionMarkerTok">
     <w:name w:val="RegionMarkerTok"/>
     <w:basedOn w:val="VerbatimChar"/>
-    <w:rPr/>
+    <w:rPr>
+      <w:rFonts w:ascii="Consolas" w:hAnsi="Consolas"/>
+      <w:sz w:val="22"/>
+    </w:rPr>
   </w:style>
   <w:style w:type="character" w:customStyle="1" w:styleId="InformationTok">
     <w:name w:val="InformationTok"/>
     <w:basedOn w:val="VerbatimChar"/>
     <w:rPr>
-      <w:color w:val="60a0b0"/>
+      <w:rFonts w:ascii="Consolas" w:hAnsi="Consolas"/>
       <w:b/>
       <w:i/>
+      <w:color w:val="60A0B0"/>
+      <w:sz w:val="22"/>
     </w:rPr>
   </w:style>
   <w:style w:type="character" w:customStyle="1" w:styleId="WarningTok">
     <w:name w:val="WarningTok"/>
     <w:basedOn w:val="VerbatimChar"/>
     <w:rPr>
-      <w:color w:val="60a0b0"/>
+      <w:rFonts w:ascii="Consolas" w:hAnsi="Consolas"/>
       <w:b/>
       <w:i/>
+      <w:color w:val="60A0B0"/>
+      <w:sz w:val="22"/>
     </w:rPr>
   </w:style>
   <w:style w:type="character" w:customStyle="1" w:styleId="AlertTok">
     <w:name w:val="AlertTok"/>
     <w:basedOn w:val="VerbatimChar"/>
     <w:rPr>
-      <w:color w:val="ff0000"/>
+      <w:rFonts w:ascii="Consolas" w:hAnsi="Consolas"/>
       <w:b/>
+      <w:color w:val="FF0000"/>
+      <w:sz w:val="22"/>
     </w:rPr>
   </w:style>
   <w:style w:type="character" w:customStyle="1" w:styleId="ErrorTok">
     <w:name w:val="ErrorTok"/>
     <w:basedOn w:val="VerbatimChar"/>
     <w:rPr>
-      <w:color w:val="ff0000"/>
+      <w:rFonts w:ascii="Consolas" w:hAnsi="Consolas"/>
       <w:b/>
+      <w:color w:val="FF0000"/>
+      <w:sz w:val="22"/>
     </w:rPr>
   </w:style>
   <w:style w:type="character" w:customStyle="1" w:styleId="NormalTok">
     <w:name w:val="NormalTok"/>
     <w:basedOn w:val="VerbatimChar"/>
-    <w:rPr/>
+    <w:rPr>
+      <w:rFonts w:ascii="Consolas" w:hAnsi="Consolas"/>
+      <w:sz w:val="22"/>
+    </w:rPr>
+  </w:style>
+  <w:style w:type="character" w:customStyle="1" w:styleId="Heading1Char">
+    <w:name w:val="Heading 1 Char"/>
+    <w:basedOn w:val="DefaultParagraphFont"/>
+    <w:link w:val="Heading1"/>
+    <w:uiPriority w:val="99"/>
+    <w:rsid w:val="00172B29"/>
+    <w:rPr>
+      <w:rFonts w:asciiTheme="majorHAnsi" w:eastAsiaTheme="majorEastAsia" w:hAnsiTheme="majorHAnsi" w:cstheme="majorBidi"/>
+      <w:b/>
+      <w:bCs/>
+      <w:caps/>
+      <w:color w:val="407EC9"/>
+      <w:sz w:val="28"/>
+      <w:lang w:val="en-GB"/>
+    </w:rPr>
+  </w:style>
+  <w:style w:type="character" w:customStyle="1" w:styleId="BodyTextChar">
+    <w:name w:val="Body Text Char"/>
+    <w:basedOn w:val="DefaultParagraphFont"/>
+    <w:link w:val="BodyText"/>
+    <w:rsid w:val="00606201"/>
+    <w:rPr>
+      <w:rFonts w:asciiTheme="majorHAnsi" w:hAnsiTheme="majorHAnsi"/>
+      <w:sz w:val="22"/>
+    </w:rPr>
+  </w:style>
+  <w:style w:type="paragraph" w:customStyle="1" w:styleId="Heading1separatationline">
+    <w:name w:val="Heading 1 separatation line"/>
+    <w:basedOn w:val="Normal"/>
+    <w:next w:val="BodyText"/>
+    <w:rsid w:val="00606201"/>
+    <w:pPr>
+      <w:pBdr>
+        <w:bottom w:val="single" w:sz="8" w:space="1" w:color="4F81BD" w:themeColor="accent1"/>
+      </w:pBdr>
+      <w:spacing w:after="120" w:line="90" w:lineRule="exact"/>
+      <w:ind w:right="8789"/>
+    </w:pPr>
+    <w:rPr>
+      <w:color w:val="000000" w:themeColor="text1"/>
+      <w:szCs w:val="22"/>
+      <w:lang w:val="en-GB"/>
+    </w:rPr>
+  </w:style>
+  <w:style w:type="character" w:customStyle="1" w:styleId="Heading2Char">
+    <w:name w:val="Heading 2 Char"/>
+    <w:basedOn w:val="DefaultParagraphFont"/>
+    <w:link w:val="Heading2"/>
+    <w:uiPriority w:val="9"/>
+    <w:rsid w:val="00606201"/>
+    <w:rPr>
+      <w:rFonts w:asciiTheme="majorHAnsi" w:eastAsiaTheme="majorEastAsia" w:hAnsiTheme="majorHAnsi" w:cstheme="majorBidi"/>
+      <w:b/>
+      <w:bCs/>
+      <w:caps/>
+      <w:color w:val="407EC9"/>
+      <w:lang w:val="en-GB"/>
+    </w:rPr>
+  </w:style>
+  <w:style w:type="paragraph" w:customStyle="1" w:styleId="Heading2separationline">
+    <w:name w:val="Heading 2 separation line"/>
+    <w:basedOn w:val="Normal"/>
+    <w:next w:val="BodyText"/>
+    <w:rsid w:val="00606201"/>
+    <w:pPr>
+      <w:pBdr>
+        <w:bottom w:val="single" w:sz="4" w:space="1" w:color="575756"/>
+      </w:pBdr>
+      <w:spacing w:after="60" w:line="110" w:lineRule="exact"/>
+      <w:ind w:right="8787"/>
+    </w:pPr>
+    <w:rPr>
+      <w:color w:val="000000" w:themeColor="text1"/>
+      <w:szCs w:val="22"/>
+      <w:lang w:val="en-GB"/>
+    </w:rPr>
+  </w:style>
+  <w:style w:type="character" w:customStyle="1" w:styleId="Heading3Char">
+    <w:name w:val="Heading 3 Char"/>
+    <w:basedOn w:val="DefaultParagraphFont"/>
+    <w:link w:val="Heading3"/>
+    <w:uiPriority w:val="9"/>
+    <w:rsid w:val="00606201"/>
+    <w:rPr>
+      <w:rFonts w:asciiTheme="majorHAnsi" w:eastAsiaTheme="majorEastAsia" w:hAnsiTheme="majorHAnsi" w:cstheme="majorBidi"/>
+      <w:b/>
+      <w:bCs/>
+      <w:smallCaps/>
+      <w:color w:val="407EC9"/>
+      <w:sz w:val="22"/>
+      <w:szCs w:val="22"/>
+      <w:lang w:val="en-GB"/>
+    </w:rPr>
+  </w:style>
+  <w:style w:type="character" w:customStyle="1" w:styleId="Heading4Char">
+    <w:name w:val="Heading 4 Char"/>
+    <w:basedOn w:val="DefaultParagraphFont"/>
+    <w:link w:val="Heading4"/>
+    <w:uiPriority w:val="9"/>
+    <w:rsid w:val="00606201"/>
+    <w:rPr>
+      <w:rFonts w:asciiTheme="majorHAnsi" w:eastAsiaTheme="majorEastAsia" w:hAnsiTheme="majorHAnsi" w:cstheme="majorBidi"/>
+      <w:b/>
+      <w:bCs/>
+      <w:iCs/>
+      <w:color w:val="407EC9"/>
+      <w:sz w:val="22"/>
+      <w:szCs w:val="22"/>
+      <w:lang w:val="en-GB"/>
+    </w:rPr>
+  </w:style>
+  <w:style w:type="character" w:customStyle="1" w:styleId="Heading5Char">
+    <w:name w:val="Heading 5 Char"/>
+    <w:basedOn w:val="DefaultParagraphFont"/>
+    <w:link w:val="Heading5"/>
+    <w:uiPriority w:val="9"/>
+    <w:rsid w:val="00606201"/>
+    <w:rPr>
+      <w:rFonts w:asciiTheme="majorHAnsi" w:eastAsiaTheme="majorEastAsia" w:hAnsiTheme="majorHAnsi" w:cstheme="majorBidi"/>
+      <w:color w:val="243F60" w:themeColor="accent1" w:themeShade="7F"/>
+      <w:sz w:val="22"/>
+      <w:szCs w:val="22"/>
+      <w:lang w:val="en-GB"/>
+    </w:rPr>
+  </w:style>
+  <w:style w:type="character" w:customStyle="1" w:styleId="Heading6Char">
+    <w:name w:val="Heading 6 Char"/>
+    <w:basedOn w:val="DefaultParagraphFont"/>
+    <w:link w:val="Heading6"/>
+    <w:uiPriority w:val="9"/>
+    <w:rsid w:val="00606201"/>
+    <w:rPr>
+      <w:rFonts w:asciiTheme="majorHAnsi" w:eastAsiaTheme="majorEastAsia" w:hAnsiTheme="majorHAnsi" w:cstheme="majorBidi"/>
+      <w:i/>
+      <w:iCs/>
+      <w:color w:val="243F60" w:themeColor="accent1" w:themeShade="7F"/>
+      <w:sz w:val="18"/>
+      <w:szCs w:val="22"/>
+      <w:lang w:val="en-GB"/>
+    </w:rPr>
+  </w:style>
+  <w:style w:type="character" w:customStyle="1" w:styleId="Heading7Char">
+    <w:name w:val="Heading 7 Char"/>
+    <w:basedOn w:val="DefaultParagraphFont"/>
+    <w:link w:val="Heading7"/>
+    <w:uiPriority w:val="9"/>
+    <w:rsid w:val="00606201"/>
+    <w:rPr>
+      <w:rFonts w:asciiTheme="majorHAnsi" w:eastAsiaTheme="majorEastAsia" w:hAnsiTheme="majorHAnsi" w:cstheme="majorBidi"/>
+      <w:i/>
+      <w:iCs/>
+      <w:color w:val="404040" w:themeColor="text1" w:themeTint="BF"/>
+      <w:sz w:val="18"/>
+      <w:szCs w:val="22"/>
+      <w:lang w:val="en-GB"/>
+    </w:rPr>
+  </w:style>
+  <w:style w:type="character" w:customStyle="1" w:styleId="Heading8Char">
+    <w:name w:val="Heading 8 Char"/>
+    <w:basedOn w:val="DefaultParagraphFont"/>
+    <w:link w:val="Heading8"/>
+    <w:uiPriority w:val="9"/>
+    <w:rsid w:val="00606201"/>
+    <w:rPr>
+      <w:rFonts w:asciiTheme="majorHAnsi" w:eastAsiaTheme="majorEastAsia" w:hAnsiTheme="majorHAnsi" w:cstheme="majorBidi"/>
+      <w:color w:val="404040" w:themeColor="text1" w:themeTint="BF"/>
+      <w:sz w:val="20"/>
+      <w:szCs w:val="20"/>
+      <w:lang w:val="en-GB"/>
+    </w:rPr>
+  </w:style>
+  <w:style w:type="character" w:customStyle="1" w:styleId="Heading9Char">
+    <w:name w:val="Heading 9 Char"/>
+    <w:basedOn w:val="DefaultParagraphFont"/>
+    <w:link w:val="Heading9"/>
+    <w:uiPriority w:val="9"/>
+    <w:rsid w:val="00606201"/>
+    <w:rPr>
+      <w:rFonts w:asciiTheme="majorHAnsi" w:eastAsiaTheme="majorEastAsia" w:hAnsiTheme="majorHAnsi" w:cstheme="majorBidi"/>
+      <w:i/>
+      <w:iCs/>
+      <w:color w:val="404040" w:themeColor="text1" w:themeTint="BF"/>
+      <w:sz w:val="20"/>
+      <w:szCs w:val="20"/>
+      <w:lang w:val="en-GB"/>
+    </w:rPr>
+  </w:style>
+  <w:style w:type="paragraph" w:customStyle="1" w:styleId="Headingseparationline-landscape">
+    <w:name w:val="Heading separation line - landscape"/>
+    <w:basedOn w:val="Heading1separatationline"/>
+    <w:rsid w:val="00606201"/>
+    <w:pPr>
+      <w:ind w:right="14317"/>
+    </w:pPr>
+  </w:style>
+  <w:style w:type="paragraph" w:styleId="BalloonText">
+    <w:name w:val="Balloon Text"/>
+    <w:basedOn w:val="Normal"/>
+    <w:link w:val="BalloonTextChar"/>
+    <w:rsid w:val="00606201"/>
+    <w:pPr>
+      <w:spacing w:after="0"/>
+    </w:pPr>
+    <w:rPr>
+      <w:rFonts w:ascii="Tahoma" w:hAnsi="Tahoma" w:cs="Tahoma"/>
+      <w:sz w:val="16"/>
+      <w:szCs w:val="16"/>
+    </w:rPr>
+  </w:style>
+  <w:style w:type="character" w:customStyle="1" w:styleId="BalloonTextChar">
+    <w:name w:val="Balloon Text Char"/>
+    <w:basedOn w:val="DefaultParagraphFont"/>
+    <w:link w:val="BalloonText"/>
+    <w:rsid w:val="00606201"/>
+    <w:rPr>
+      <w:rFonts w:ascii="Tahoma" w:hAnsi="Tahoma" w:cs="Tahoma"/>
+      <w:sz w:val="16"/>
+      <w:szCs w:val="16"/>
+    </w:rPr>
+  </w:style>
+  <w:style w:type="paragraph" w:styleId="Header">
+    <w:name w:val="header"/>
+    <w:basedOn w:val="Normal"/>
+    <w:link w:val="HeaderChar"/>
+    <w:rsid w:val="006137AE"/>
+    <w:pPr>
+      <w:tabs>
+        <w:tab w:val="center" w:pos="4513"/>
+        <w:tab w:val="right" w:pos="9026"/>
+      </w:tabs>
+      <w:spacing w:after="0"/>
+    </w:pPr>
+  </w:style>
+  <w:style w:type="character" w:customStyle="1" w:styleId="HeaderChar">
+    <w:name w:val="Header Char"/>
+    <w:basedOn w:val="DefaultParagraphFont"/>
+    <w:link w:val="Header"/>
+    <w:rsid w:val="006137AE"/>
+  </w:style>
+  <w:style w:type="paragraph" w:styleId="Footer">
+    <w:name w:val="footer"/>
+    <w:link w:val="FooterChar"/>
+    <w:rsid w:val="00D56E3C"/>
+    <w:pPr>
+      <w:spacing w:after="0" w:line="240" w:lineRule="exact"/>
+    </w:pPr>
+    <w:rPr>
+      <w:sz w:val="15"/>
+      <w:szCs w:val="15"/>
+      <w:lang w:val="en-GB"/>
+    </w:rPr>
+  </w:style>
+  <w:style w:type="character" w:customStyle="1" w:styleId="FooterChar">
+    <w:name w:val="Footer Char"/>
+    <w:basedOn w:val="DefaultParagraphFont"/>
+    <w:link w:val="Footer"/>
+    <w:rsid w:val="00D56E3C"/>
+    <w:rPr>
+      <w:sz w:val="15"/>
+      <w:szCs w:val="15"/>
+      <w:lang w:val="en-GB"/>
+    </w:rPr>
+  </w:style>
+  <w:style w:type="paragraph" w:styleId="TOC8">
+    <w:name w:val="toc 8"/>
+    <w:basedOn w:val="Normal"/>
+    <w:next w:val="Normal"/>
+    <w:autoRedefine/>
+    <w:rsid w:val="00D56E3C"/>
+    <w:pPr>
+      <w:spacing w:after="100"/>
+      <w:ind w:left="1540"/>
+    </w:pPr>
+  </w:style>
+  <w:style w:type="paragraph" w:customStyle="1" w:styleId="Footerportrait">
+    <w:name w:val="Footer portrait"/>
+    <w:basedOn w:val="Normal"/>
+    <w:rsid w:val="00D56E3C"/>
+    <w:pPr>
+      <w:pBdr>
+        <w:top w:val="single" w:sz="4" w:space="1" w:color="auto"/>
+      </w:pBdr>
+      <w:tabs>
+        <w:tab w:val="right" w:pos="10206"/>
+      </w:tabs>
+      <w:spacing w:after="0" w:line="216" w:lineRule="atLeast"/>
+    </w:pPr>
+    <w:rPr>
+      <w:rFonts w:asciiTheme="majorHAnsi" w:hAnsiTheme="majorHAnsi"/>
+      <w:b/>
+      <w:noProof/>
+      <w:color w:val="00558C"/>
+      <w:sz w:val="15"/>
+      <w:szCs w:val="22"/>
+    </w:rPr>
+  </w:style>
+  <w:style w:type="character" w:styleId="PageNumber">
+    <w:name w:val="page number"/>
+    <w:rsid w:val="00D56E3C"/>
   </w:style>
 </w:styles>
 </file>

</xml_diff>